<commit_message>
Fixed delegate construction syntax for JavaScript, added tests, bumped version to 5.1.2.
</commit_message>
<xml_diff>
--- a/ClearScript/doc/FAQtorial.docx
+++ b/ClearScript/doc/FAQtorial.docx
@@ -124,21 +124,7 @@
           <w:rPr>
             <w:rStyle w:val="Hyperlink"/>
           </w:rPr>
-          <w:t>Windo</w:t>
-        </w:r>
-        <w:bookmarkStart w:id="0" w:name="_GoBack"/>
-        <w:bookmarkEnd w:id="0"/>
-        <w:r>
-          <w:rPr>
-            <w:rStyle w:val="Hyperlink"/>
-          </w:rPr>
-          <w:t>w</w:t>
-        </w:r>
-        <w:r>
-          <w:rPr>
-            <w:rStyle w:val="Hyperlink"/>
-          </w:rPr>
-          <w:t>s Script</w:t>
+          <w:t>Windows Script</w:t>
         </w:r>
       </w:hyperlink>
       <w:r>
@@ -183,13 +169,7 @@
           <w:rPr>
             <w:rStyle w:val="Hyperlink"/>
           </w:rPr>
-          <w:t>V</w:t>
-        </w:r>
-        <w:r>
-          <w:rPr>
-            <w:rStyle w:val="Hyperlink"/>
-          </w:rPr>
-          <w:t>8</w:t>
+          <w:t>V8</w:t>
         </w:r>
       </w:hyperlink>
       <w:r>
@@ -691,6 +671,7 @@
           <w:sz w:val="20"/>
           <w:szCs w:val="20"/>
         </w:rPr>
+        <w:lastRenderedPageBreak/>
         <w:t>Host - C#</w:t>
       </w:r>
     </w:p>
@@ -2058,10 +2039,10 @@
         <w:t>Why have two different methods</w:t>
       </w:r>
       <w:r>
-        <w:t xml:space="preserve"> for running script</w:t>
-      </w:r>
-      <w:r>
-        <w:t xml:space="preserve"> code</w:t>
+        <w:t xml:space="preserve"> for running </w:t>
+      </w:r>
+      <w:r>
+        <w:t>scripts</w:t>
       </w:r>
       <w:r>
         <w:t>?</w:t>
@@ -2093,7 +2074,11 @@
         <w:t xml:space="preserve">for both </w:t>
       </w:r>
       <w:r>
-        <w:t xml:space="preserve">assignment (statement) and equality </w:t>
+        <w:t xml:space="preserve">assignment (statement) </w:t>
+      </w:r>
+      <w:r>
+        <w:lastRenderedPageBreak/>
+        <w:t xml:space="preserve">and equality </w:t>
       </w:r>
       <w:r>
         <w:t xml:space="preserve">testing (expression). To resolve this ambiguity the host must establish the </w:t>
@@ -2109,7 +2094,10 @@
       </w:r>
       <w:r>
         <w:rPr>
+          <w:rFonts w:ascii="Consolas" w:hAnsi="Consolas" w:cs="Consolas"/>
           <w:b/>
+          <w:sz w:val="20"/>
+          <w:szCs w:val="20"/>
         </w:rPr>
         <w:t>Execute</w:t>
       </w:r>
@@ -2121,7 +2109,10 @@
       </w:r>
       <w:r>
         <w:rPr>
+          <w:rFonts w:ascii="Consolas" w:hAnsi="Consolas" w:cs="Consolas"/>
           <w:b/>
+          <w:sz w:val="20"/>
+          <w:szCs w:val="20"/>
         </w:rPr>
         <w:t>Evaluate</w:t>
       </w:r>
@@ -2138,7 +2129,12 @@
         </w:numPr>
       </w:pPr>
       <w:r>
-        <w:t>You’ve covered host methods and properties. What about fields?</w:t>
+        <w:t>Yo</w:t>
+      </w:r>
+      <w:bookmarkStart w:id="0" w:name="_GoBack"/>
+      <w:bookmarkEnd w:id="0"/>
+      <w:r>
+        <w:t>u’ve covered host methods and properties. What about fields?</w:t>
       </w:r>
     </w:p>
     <w:p>
@@ -2566,23 +2562,12 @@
         <w:r>
           <w:rPr>
             <w:rStyle w:val="Hyperlink"/>
+            <w:rFonts w:ascii="Consolas" w:hAnsi="Consolas" w:cs="Consolas"/>
             <w:b/>
+            <w:sz w:val="20"/>
+            <w:szCs w:val="20"/>
           </w:rPr>
-          <w:t>Enumerable.Emp</w:t>
-        </w:r>
-        <w:r>
-          <w:rPr>
-            <w:rStyle w:val="Hyperlink"/>
-            <w:b/>
-          </w:rPr>
-          <w:t>t</w:t>
-        </w:r>
-        <w:r>
-          <w:rPr>
-            <w:rStyle w:val="Hyperlink"/>
-            <w:b/>
-          </w:rPr>
-          <w:t>y</w:t>
+          <w:t>Enumerable.Empty</w:t>
         </w:r>
       </w:hyperlink>
       <w:r>
@@ -2731,23 +2716,12 @@
         <w:r>
           <w:rPr>
             <w:rStyle w:val="Hyperlink"/>
+            <w:rFonts w:ascii="Consolas" w:hAnsi="Consolas" w:cs="Consolas"/>
             <w:b/>
+            <w:sz w:val="20"/>
+            <w:szCs w:val="20"/>
           </w:rPr>
-          <w:t>Enumerable.ToA</w:t>
-        </w:r>
-        <w:r>
-          <w:rPr>
-            <w:rStyle w:val="Hyperlink"/>
-            <w:b/>
-          </w:rPr>
-          <w:t>r</w:t>
-        </w:r>
-        <w:r>
-          <w:rPr>
-            <w:rStyle w:val="Hyperlink"/>
-            <w:b/>
-          </w:rPr>
-          <w:t>ray</w:t>
+          <w:t>Enumerable.ToArray</w:t>
         </w:r>
       </w:hyperlink>
       <w:r>
@@ -2882,23 +2856,12 @@
         <w:r>
           <w:rPr>
             <w:rStyle w:val="Hyperlink"/>
+            <w:rFonts w:ascii="Consolas" w:hAnsi="Consolas" w:cs="Consolas"/>
             <w:b/>
+            <w:sz w:val="20"/>
+            <w:szCs w:val="20"/>
           </w:rPr>
-          <w:t>Enumer</w:t>
-        </w:r>
-        <w:r>
-          <w:rPr>
-            <w:rStyle w:val="Hyperlink"/>
-            <w:b/>
-          </w:rPr>
-          <w:t>a</w:t>
-        </w:r>
-        <w:r>
-          <w:rPr>
-            <w:rStyle w:val="Hyperlink"/>
-            <w:b/>
-          </w:rPr>
-          <w:t>ble.ToArray</w:t>
+          <w:t>Enumerable.ToArray</w:t>
         </w:r>
       </w:hyperlink>
       <w:r>
@@ -3281,6 +3244,7 @@
         <w:spacing w:before="280"/>
       </w:pPr>
       <w:r>
+        <w:lastRenderedPageBreak/>
         <w:t>How do I create an instance of a host type from script code</w:t>
       </w:r>
       <w:r>
@@ -3641,23 +3605,12 @@
         <w:r>
           <w:rPr>
             <w:rStyle w:val="Hyperlink"/>
+            <w:rFonts w:ascii="Consolas" w:hAnsi="Consolas" w:cs="Consolas"/>
             <w:b/>
+            <w:sz w:val="20"/>
+            <w:szCs w:val="20"/>
           </w:rPr>
-          <w:t>System</w:t>
-        </w:r>
-        <w:r>
-          <w:rPr>
-            <w:rStyle w:val="Hyperlink"/>
-            <w:b/>
-          </w:rPr>
-          <w:t>.</w:t>
-        </w:r>
-        <w:r>
-          <w:rPr>
-            <w:rStyle w:val="Hyperlink"/>
-            <w:b/>
-          </w:rPr>
-          <w:t>Uri</w:t>
+          <w:t>System.Uri</w:t>
         </w:r>
       </w:hyperlink>
       <w:r>
@@ -3810,7 +3763,10 @@
       </w:r>
       <w:r>
         <w:rPr>
+          <w:rFonts w:ascii="Consolas" w:hAnsi="Consolas" w:cs="Consolas"/>
           <w:b/>
+          <w:sz w:val="20"/>
+          <w:szCs w:val="20"/>
         </w:rPr>
         <w:t>newObj</w:t>
       </w:r>
@@ -4105,23 +4061,12 @@
         <w:r>
           <w:rPr>
             <w:rStyle w:val="Hyperlink"/>
+            <w:rFonts w:ascii="Consolas" w:hAnsi="Consolas" w:cs="Consolas"/>
             <w:b/>
+            <w:sz w:val="20"/>
+            <w:szCs w:val="20"/>
           </w:rPr>
-          <w:t>System.C</w:t>
-        </w:r>
-        <w:r>
-          <w:rPr>
-            <w:rStyle w:val="Hyperlink"/>
-            <w:b/>
-          </w:rPr>
-          <w:t>o</w:t>
-        </w:r>
-        <w:r>
-          <w:rPr>
-            <w:rStyle w:val="Hyperlink"/>
-            <w:b/>
-          </w:rPr>
-          <w:t>llections.IList</w:t>
+          <w:t>System.Collections.IList</w:t>
         </w:r>
       </w:hyperlink>
       <w:r>
@@ -4614,23 +4559,12 @@
         <w:r>
           <w:rPr>
             <w:rStyle w:val="Hyperlink"/>
+            <w:rFonts w:ascii="Consolas" w:hAnsi="Consolas" w:cs="Consolas"/>
             <w:b/>
+            <w:sz w:val="20"/>
+            <w:szCs w:val="20"/>
           </w:rPr>
-          <w:t>Dictionary.TryGetV</w:t>
-        </w:r>
-        <w:r>
-          <w:rPr>
-            <w:rStyle w:val="Hyperlink"/>
-            <w:b/>
-          </w:rPr>
-          <w:t>a</w:t>
-        </w:r>
-        <w:r>
-          <w:rPr>
-            <w:rStyle w:val="Hyperlink"/>
-            <w:b/>
-          </w:rPr>
-          <w:t>lue</w:t>
+          <w:t>Dictionary.TryGetValue</w:t>
         </w:r>
       </w:hyperlink>
       <w:r>
@@ -4663,6 +4597,7 @@
           <w:sz w:val="20"/>
           <w:szCs w:val="20"/>
         </w:rPr>
+        <w:lastRenderedPageBreak/>
         <w:t xml:space="preserve">Script - </w:t>
       </w:r>
       <w:r>
@@ -4971,7 +4906,10 @@
       </w:r>
       <w:r>
         <w:rPr>
+          <w:rFonts w:ascii="Consolas" w:hAnsi="Consolas" w:cs="Consolas"/>
           <w:b/>
+          <w:sz w:val="20"/>
+          <w:szCs w:val="20"/>
         </w:rPr>
         <w:t>out</w:t>
       </w:r>
@@ -4980,7 +4918,10 @@
       </w:r>
       <w:r>
         <w:rPr>
+          <w:rFonts w:ascii="Consolas" w:hAnsi="Consolas" w:cs="Consolas"/>
           <w:b/>
+          <w:sz w:val="20"/>
+          <w:szCs w:val="20"/>
         </w:rPr>
         <w:t>ref</w:t>
       </w:r>
@@ -4989,7 +4930,10 @@
       </w:r>
       <w:r>
         <w:rPr>
+          <w:rFonts w:ascii="Consolas" w:hAnsi="Consolas" w:cs="Consolas"/>
           <w:b/>
+          <w:sz w:val="20"/>
+          <w:szCs w:val="20"/>
         </w:rPr>
         <w:t>out</w:t>
       </w:r>
@@ -5000,23 +4944,12 @@
         <w:r>
           <w:rPr>
             <w:rStyle w:val="Hyperlink"/>
+            <w:rFonts w:ascii="Consolas" w:hAnsi="Consolas" w:cs="Consolas"/>
             <w:b/>
+            <w:sz w:val="20"/>
+            <w:szCs w:val="20"/>
           </w:rPr>
-          <w:t>r</w:t>
-        </w:r>
-        <w:r>
-          <w:rPr>
-            <w:rStyle w:val="Hyperlink"/>
-            <w:b/>
-          </w:rPr>
-          <w:t>e</w:t>
-        </w:r>
-        <w:r>
-          <w:rPr>
-            <w:rStyle w:val="Hyperlink"/>
-            <w:b/>
-          </w:rPr>
-          <w:t>f</w:t>
+          <w:t>ref</w:t>
         </w:r>
       </w:hyperlink>
       <w:r>
@@ -5027,7 +4960,10 @@
       </w:r>
       <w:r>
         <w:rPr>
+          <w:rFonts w:ascii="Consolas" w:hAnsi="Consolas" w:cs="Consolas"/>
           <w:b/>
+          <w:sz w:val="20"/>
+          <w:szCs w:val="20"/>
         </w:rPr>
         <w:t>value</w:t>
       </w:r>
@@ -5036,7 +4972,10 @@
       </w:r>
       <w:r>
         <w:rPr>
+          <w:rFonts w:ascii="Consolas" w:hAnsi="Consolas" w:cs="Consolas"/>
           <w:b/>
+          <w:sz w:val="20"/>
+          <w:szCs w:val="20"/>
         </w:rPr>
         <w:t>value</w:t>
       </w:r>
@@ -5778,7 +5717,10 @@
       </w:r>
       <w:r>
         <w:rPr>
+          <w:rFonts w:ascii="Consolas" w:hAnsi="Consolas" w:cs="Consolas"/>
           <w:b/>
+          <w:sz w:val="20"/>
+          <w:szCs w:val="20"/>
         </w:rPr>
         <w:t>del</w:t>
       </w:r>
@@ -5793,7 +5735,10 @@
       </w:r>
       <w:r>
         <w:rPr>
+          <w:rFonts w:ascii="Consolas" w:hAnsi="Consolas" w:cs="Consolas"/>
           <w:b/>
+          <w:sz w:val="20"/>
+          <w:szCs w:val="20"/>
         </w:rPr>
         <w:t>proc</w:t>
       </w:r>
@@ -5802,7 +5747,10 @@
       </w:r>
       <w:r>
         <w:rPr>
+          <w:rFonts w:ascii="Consolas" w:hAnsi="Consolas" w:cs="Consolas"/>
           <w:b/>
+          <w:sz w:val="20"/>
+          <w:szCs w:val="20"/>
         </w:rPr>
         <w:t>func</w:t>
       </w:r>
@@ -5820,7 +5768,10 @@
       </w:r>
       <w:r>
         <w:rPr>
+          <w:rFonts w:ascii="Consolas" w:hAnsi="Consolas" w:cs="Consolas"/>
           <w:b/>
+          <w:sz w:val="20"/>
+          <w:szCs w:val="20"/>
         </w:rPr>
         <w:t>System.Action</w:t>
       </w:r>
@@ -5829,7 +5780,10 @@
       </w:r>
       <w:r>
         <w:rPr>
+          <w:rFonts w:ascii="Consolas" w:hAnsi="Consolas" w:cs="Consolas"/>
           <w:b/>
+          <w:sz w:val="20"/>
+          <w:szCs w:val="20"/>
         </w:rPr>
         <w:t>System.Func</w:t>
       </w:r>
@@ -5838,18 +5792,6 @@
       </w:r>
       <w:r>
         <w:t>.</w:t>
-      </w:r>
-    </w:p>
-    <w:p>
-      <w:pPr>
-        <w:pStyle w:val="Heading1"/>
-        <w:numPr>
-          <w:ilvl w:val="0"/>
-          <w:numId w:val="2"/>
-        </w:numPr>
-      </w:pPr>
-      <w:r>
-        <w:t>Can I expose many host types in one step?</w:t>
       </w:r>
     </w:p>
     <w:p>
@@ -5858,16 +5800,15 @@
         <w:ind w:left="360"/>
       </w:pPr>
       <w:r>
-        <w:t xml:space="preserve">Yes. You can use a </w:t>
-      </w:r>
-      <w:r>
-        <w:rPr>
+        <w:rPr>
+          <w:b/>
           <w:i/>
-        </w:rPr>
-        <w:t>host type collection</w:t>
-      </w:r>
-      <w:r>
-        <w:t xml:space="preserve"> to expose all the types defined in one or more assemblies:</w:t>
+          <w:color w:val="00B050"/>
+        </w:rPr>
+        <w:t>New!</w:t>
+      </w:r>
+      <w:r>
+        <w:t xml:space="preserve"> ClearScript 5 supports simplified delegate creation syntax for JavaScript:</w:t>
       </w:r>
     </w:p>
     <w:p>
@@ -5896,7 +5837,16 @@
           <w:sz w:val="20"/>
           <w:szCs w:val="20"/>
         </w:rPr>
-        <w:t>Host - C#</w:t>
+        <w:t xml:space="preserve">Script - </w:t>
+      </w:r>
+      <w:r>
+        <w:rPr>
+          <w:rFonts w:ascii="Consolas" w:hAnsi="Consolas" w:cs="Consolas"/>
+          <w:noProof/>
+          <w:sz w:val="20"/>
+          <w:szCs w:val="20"/>
+        </w:rPr>
+        <w:t>JavaScript</w:t>
       </w:r>
     </w:p>
     <w:p>
@@ -5911,55 +5861,41 @@
         <w:rPr>
           <w:rFonts w:ascii="Consolas" w:hAnsi="Consolas" w:cs="Consolas"/>
           <w:noProof/>
-          <w:sz w:val="20"/>
-          <w:szCs w:val="20"/>
-        </w:rPr>
-      </w:pPr>
-      <w:r>
-        <w:rPr>
-          <w:rFonts w:ascii="Consolas" w:hAnsi="Consolas" w:cs="Consolas"/>
-          <w:noProof/>
-          <w:color w:val="0000FF"/>
-          <w:sz w:val="20"/>
-          <w:szCs w:val="20"/>
-        </w:rPr>
-        <w:t>using</w:t>
-      </w:r>
-      <w:r>
-        <w:rPr>
-          <w:rFonts w:ascii="Consolas" w:hAnsi="Consolas" w:cs="Consolas"/>
-          <w:noProof/>
-          <w:sz w:val="20"/>
-          <w:szCs w:val="20"/>
-        </w:rPr>
-        <w:t xml:space="preserve"> </w:t>
-      </w:r>
-      <w:r>
-        <w:rPr>
-          <w:rFonts w:ascii="Consolas" w:hAnsi="Consolas" w:cs="Consolas"/>
-          <w:noProof/>
-          <w:sz w:val="20"/>
-          <w:szCs w:val="20"/>
-        </w:rPr>
-        <w:t>Microsoft.C</w:t>
-      </w:r>
-      <w:r>
-        <w:rPr>
-          <w:rFonts w:ascii="Consolas" w:hAnsi="Consolas" w:cs="Consolas"/>
-          <w:noProof/>
-          <w:sz w:val="20"/>
-          <w:szCs w:val="20"/>
-        </w:rPr>
-        <w:t>learScript</w:t>
-      </w:r>
-      <w:r>
-        <w:rPr>
-          <w:rFonts w:ascii="Consolas" w:hAnsi="Consolas" w:cs="Consolas"/>
-          <w:noProof/>
-          <w:sz w:val="20"/>
-          <w:szCs w:val="20"/>
-        </w:rPr>
-        <w:t>;</w:t>
+          <w:color w:val="A31515"/>
+          <w:sz w:val="20"/>
+          <w:szCs w:val="20"/>
+        </w:rPr>
+      </w:pPr>
+      <w:r>
+        <w:rPr>
+          <w:rFonts w:ascii="Consolas" w:hAnsi="Consolas" w:cs="Consolas"/>
+          <w:noProof/>
+          <w:color w:val="A31515"/>
+          <w:sz w:val="20"/>
+          <w:szCs w:val="20"/>
+        </w:rPr>
+        <w:t xml:space="preserve">var callback =  </w:t>
+      </w:r>
+      <w:r>
+        <w:rPr>
+          <w:rFonts w:ascii="Consolas" w:hAnsi="Consolas" w:cs="Consolas"/>
+          <w:b/>
+          <w:noProof/>
+          <w:color w:val="A31515"/>
+          <w:sz w:val="20"/>
+          <w:szCs w:val="20"/>
+        </w:rPr>
+        <w:t>new TimerCallback</w:t>
+      </w:r>
+      <w:r>
+        <w:rPr>
+          <w:rFonts w:ascii="Consolas" w:hAnsi="Consolas" w:cs="Consolas"/>
+          <w:noProof/>
+          <w:color w:val="A31515"/>
+          <w:sz w:val="20"/>
+          <w:szCs w:val="20"/>
+        </w:rPr>
+        <w:t>(function (state) {</w:t>
       </w:r>
     </w:p>
     <w:p>
@@ -5974,23 +5910,24 @@
         <w:rPr>
           <w:rFonts w:ascii="Consolas" w:hAnsi="Consolas" w:cs="Consolas"/>
           <w:noProof/>
-          <w:sz w:val="20"/>
-          <w:szCs w:val="20"/>
-        </w:rPr>
-      </w:pPr>
-      <w:r>
-        <w:rPr>
-          <w:rFonts w:ascii="Consolas" w:hAnsi="Consolas" w:cs="Consolas"/>
-          <w:noProof/>
-          <w:sz w:val="20"/>
-          <w:szCs w:val="20"/>
-        </w:rPr>
-        <w:t>…</w:t>
-      </w:r>
-    </w:p>
-    <w:p>
-      <w:pPr>
-        <w:keepNext/>
+          <w:color w:val="A31515"/>
+          <w:sz w:val="20"/>
+          <w:szCs w:val="20"/>
+        </w:rPr>
+      </w:pPr>
+      <w:r>
+        <w:rPr>
+          <w:rFonts w:ascii="Consolas" w:hAnsi="Consolas" w:cs="Consolas"/>
+          <w:noProof/>
+          <w:color w:val="A31515"/>
+          <w:sz w:val="20"/>
+          <w:szCs w:val="20"/>
+        </w:rPr>
+        <w:t xml:space="preserve">    Console.WriteLine('Timer fired: {0}.', state);</w:t>
+      </w:r>
+    </w:p>
+    <w:p>
+      <w:pPr>
         <w:shd w:val="clear" w:color="auto" w:fill="F2F2F2" w:themeFill="background1" w:themeFillShade="F2"/>
         <w:autoSpaceDE w:val="0"/>
         <w:autoSpaceDN w:val="0"/>
@@ -6000,606 +5937,20 @@
         <w:rPr>
           <w:rFonts w:ascii="Consolas" w:hAnsi="Consolas" w:cs="Consolas"/>
           <w:noProof/>
-          <w:sz w:val="20"/>
-          <w:szCs w:val="20"/>
-        </w:rPr>
-      </w:pPr>
-      <w:r>
-        <w:rPr>
-          <w:rFonts w:ascii="Consolas" w:hAnsi="Consolas" w:cs="Consolas"/>
-          <w:noProof/>
-          <w:color w:val="0000FF"/>
-          <w:sz w:val="20"/>
-          <w:szCs w:val="20"/>
-        </w:rPr>
-        <w:t>var</w:t>
-      </w:r>
-      <w:r>
-        <w:rPr>
-          <w:rFonts w:ascii="Consolas" w:hAnsi="Consolas" w:cs="Consolas"/>
-          <w:noProof/>
-          <w:sz w:val="20"/>
-          <w:szCs w:val="20"/>
-        </w:rPr>
-        <w:t xml:space="preserve"> </w:t>
-      </w:r>
-      <w:r>
-        <w:rPr>
-          <w:rFonts w:ascii="Consolas" w:hAnsi="Consolas" w:cs="Consolas"/>
-          <w:noProof/>
-          <w:sz w:val="20"/>
-          <w:szCs w:val="20"/>
-        </w:rPr>
-        <w:t>typeCollection</w:t>
-      </w:r>
-      <w:r>
-        <w:rPr>
-          <w:rFonts w:ascii="Consolas" w:hAnsi="Consolas" w:cs="Consolas"/>
-          <w:noProof/>
-          <w:sz w:val="20"/>
-          <w:szCs w:val="20"/>
-        </w:rPr>
-        <w:t xml:space="preserve"> = </w:t>
-      </w:r>
-      <w:r>
-        <w:rPr>
-          <w:rFonts w:ascii="Consolas" w:hAnsi="Consolas" w:cs="Consolas"/>
-          <w:noProof/>
-          <w:color w:val="0000FF"/>
-          <w:sz w:val="20"/>
-          <w:szCs w:val="20"/>
-        </w:rPr>
-        <w:t>new</w:t>
-      </w:r>
-      <w:r>
-        <w:rPr>
-          <w:rFonts w:ascii="Consolas" w:hAnsi="Consolas" w:cs="Consolas"/>
-          <w:noProof/>
-          <w:sz w:val="20"/>
-          <w:szCs w:val="20"/>
-        </w:rPr>
-        <w:t xml:space="preserve"> </w:t>
-      </w:r>
-      <w:r>
-        <w:rPr>
-          <w:rFonts w:ascii="Consolas" w:hAnsi="Consolas" w:cs="Consolas"/>
-          <w:b/>
-          <w:noProof/>
-          <w:color w:val="2B91AF"/>
-          <w:sz w:val="20"/>
-          <w:szCs w:val="20"/>
-        </w:rPr>
-        <w:t>HostTypeCollection</w:t>
-      </w:r>
-      <w:r>
-        <w:rPr>
-          <w:rFonts w:ascii="Consolas" w:hAnsi="Consolas" w:cs="Consolas"/>
-          <w:noProof/>
-          <w:sz w:val="20"/>
-          <w:szCs w:val="20"/>
-        </w:rPr>
-        <w:t>(</w:t>
-      </w:r>
-      <w:r>
-        <w:rPr>
-          <w:rFonts w:ascii="Consolas" w:hAnsi="Consolas" w:cs="Consolas"/>
-          <w:noProof/>
-          <w:color w:val="A31515"/>
-          <w:sz w:val="20"/>
-          <w:szCs w:val="20"/>
-        </w:rPr>
-        <w:t>"</w:t>
-      </w:r>
-      <w:r>
-        <w:rPr>
-          <w:rFonts w:ascii="Consolas" w:hAnsi="Consolas" w:cs="Consolas"/>
-          <w:noProof/>
-          <w:color w:val="A31515"/>
-          <w:sz w:val="20"/>
-          <w:szCs w:val="20"/>
-        </w:rPr>
-        <w:t>mscorlib</w:t>
-      </w:r>
-      <w:r>
-        <w:rPr>
-          <w:rFonts w:ascii="Consolas" w:hAnsi="Consolas" w:cs="Consolas"/>
-          <w:noProof/>
-          <w:color w:val="A31515"/>
-          <w:sz w:val="20"/>
-          <w:szCs w:val="20"/>
-        </w:rPr>
-        <w:t>"</w:t>
-      </w:r>
-      <w:r>
-        <w:rPr>
-          <w:rFonts w:ascii="Consolas" w:hAnsi="Consolas" w:cs="Consolas"/>
-          <w:noProof/>
-          <w:color w:val="A31515"/>
-          <w:sz w:val="20"/>
-          <w:szCs w:val="20"/>
-        </w:rPr>
-        <w:t>, "System", "System.Core"</w:t>
-      </w:r>
-      <w:r>
-        <w:rPr>
-          <w:rFonts w:ascii="Consolas" w:hAnsi="Consolas" w:cs="Consolas"/>
-          <w:noProof/>
-          <w:sz w:val="20"/>
-          <w:szCs w:val="20"/>
-        </w:rPr>
-        <w:t>)</w:t>
-      </w:r>
-      <w:r>
-        <w:rPr>
-          <w:rFonts w:ascii="Consolas" w:hAnsi="Consolas" w:cs="Consolas"/>
-          <w:noProof/>
-          <w:sz w:val="20"/>
-          <w:szCs w:val="20"/>
-        </w:rPr>
-        <w:t>;</w:t>
-      </w:r>
-    </w:p>
-    <w:p>
-      <w:pPr>
-        <w:shd w:val="clear" w:color="auto" w:fill="F2F2F2" w:themeFill="background1" w:themeFillShade="F2"/>
-        <w:autoSpaceDE w:val="0"/>
-        <w:autoSpaceDN w:val="0"/>
-        <w:adjustRightInd w:val="0"/>
-        <w:spacing w:before="0" w:line="240" w:lineRule="auto"/>
-        <w:ind w:left="720" w:right="720"/>
-        <w:rPr>
-          <w:rFonts w:ascii="Consolas" w:hAnsi="Consolas" w:cs="Consolas"/>
-          <w:noProof/>
-          <w:sz w:val="20"/>
-          <w:szCs w:val="20"/>
-        </w:rPr>
-      </w:pPr>
-      <w:r>
-        <w:rPr>
-          <w:rFonts w:ascii="Consolas" w:hAnsi="Consolas" w:cs="Consolas"/>
-          <w:noProof/>
-          <w:sz w:val="20"/>
-          <w:szCs w:val="20"/>
-        </w:rPr>
-        <w:t>engine.</w:t>
-      </w:r>
-      <w:r>
-        <w:rPr>
-          <w:rFonts w:ascii="Consolas" w:hAnsi="Consolas" w:cs="Consolas"/>
-          <w:noProof/>
-          <w:sz w:val="20"/>
-          <w:szCs w:val="20"/>
-        </w:rPr>
-        <w:t>AddHostObject</w:t>
-      </w:r>
-      <w:r>
-        <w:rPr>
-          <w:rFonts w:ascii="Consolas" w:hAnsi="Consolas" w:cs="Consolas"/>
-          <w:noProof/>
-          <w:sz w:val="20"/>
-          <w:szCs w:val="20"/>
-        </w:rPr>
-        <w:t>(</w:t>
-      </w:r>
-      <w:r>
-        <w:rPr>
-          <w:rFonts w:ascii="Consolas" w:hAnsi="Consolas" w:cs="Consolas"/>
-          <w:noProof/>
-          <w:color w:val="A31515"/>
-          <w:sz w:val="20"/>
-          <w:szCs w:val="20"/>
-        </w:rPr>
-        <w:t>"</w:t>
-      </w:r>
-      <w:r>
-        <w:rPr>
-          <w:rFonts w:ascii="Consolas" w:hAnsi="Consolas" w:cs="Consolas"/>
-          <w:noProof/>
-          <w:color w:val="A31515"/>
-          <w:sz w:val="20"/>
-          <w:szCs w:val="20"/>
-        </w:rPr>
-        <w:t>clr</w:t>
-      </w:r>
-      <w:r>
-        <w:rPr>
-          <w:rFonts w:ascii="Consolas" w:hAnsi="Consolas" w:cs="Consolas"/>
-          <w:noProof/>
-          <w:color w:val="A31515"/>
-          <w:sz w:val="20"/>
-          <w:szCs w:val="20"/>
-        </w:rPr>
-        <w:t>"</w:t>
-      </w:r>
-      <w:r>
-        <w:rPr>
-          <w:rFonts w:ascii="Consolas" w:hAnsi="Consolas" w:cs="Consolas"/>
-          <w:noProof/>
-          <w:sz w:val="20"/>
-          <w:szCs w:val="20"/>
-        </w:rPr>
-        <w:t xml:space="preserve">, </w:t>
-      </w:r>
-      <w:r>
-        <w:rPr>
-          <w:rFonts w:ascii="Consolas" w:hAnsi="Consolas" w:cs="Consolas"/>
-          <w:noProof/>
-          <w:sz w:val="20"/>
-          <w:szCs w:val="20"/>
-        </w:rPr>
-        <w:t>typeCollection</w:t>
-      </w:r>
-      <w:r>
-        <w:rPr>
-          <w:rFonts w:ascii="Consolas" w:hAnsi="Consolas" w:cs="Consolas"/>
-          <w:noProof/>
-          <w:sz w:val="20"/>
-          <w:szCs w:val="20"/>
-        </w:rPr>
-        <w:t>);</w:t>
-      </w:r>
-    </w:p>
-    <w:p>
-      <w:pPr>
-        <w:spacing w:before="280" w:after="200"/>
-        <w:ind w:left="360"/>
-      </w:pPr>
-      <w:r>
-        <w:t xml:space="preserve">Now all the types defined in the standard </w:t>
-      </w:r>
-      <w:r>
-        <w:rPr>
-          <w:b/>
-        </w:rPr>
-        <w:t>mscorlib</w:t>
-      </w:r>
-      <w:r>
-        <w:t xml:space="preserve">, </w:t>
-      </w:r>
-      <w:r>
-        <w:rPr>
-          <w:b/>
-        </w:rPr>
-        <w:t>System</w:t>
-      </w:r>
-      <w:r>
-        <w:t xml:space="preserve">, and </w:t>
-      </w:r>
-      <w:r>
-        <w:rPr>
-          <w:b/>
-        </w:rPr>
-        <w:t>System.Core</w:t>
-      </w:r>
-      <w:r>
-        <w:t xml:space="preserve"> assemblies are exposed. Host type collections are hierarchical data structures where leaf nodes represent host types and parent nodes represent namespaces:</w:t>
-      </w:r>
-    </w:p>
-    <w:p>
-      <w:pPr>
-        <w:keepNext/>
-        <w:pBdr>
-          <w:bottom w:val="single" w:sz="4" w:space="1" w:color="auto"/>
-        </w:pBdr>
-        <w:shd w:val="clear" w:color="auto" w:fill="C6D9F1" w:themeFill="text2" w:themeFillTint="33"/>
-        <w:autoSpaceDE w:val="0"/>
-        <w:autoSpaceDN w:val="0"/>
-        <w:adjustRightInd w:val="0"/>
-        <w:spacing w:line="240" w:lineRule="auto"/>
-        <w:ind w:left="720" w:right="720"/>
-        <w:rPr>
-          <w:rFonts w:ascii="Consolas" w:hAnsi="Consolas" w:cs="Consolas"/>
-          <w:noProof/>
-          <w:sz w:val="20"/>
-          <w:szCs w:val="20"/>
-        </w:rPr>
-      </w:pPr>
-      <w:r>
-        <w:rPr>
-          <w:rFonts w:ascii="Consolas" w:hAnsi="Consolas" w:cs="Consolas"/>
-          <w:noProof/>
-          <w:sz w:val="20"/>
-          <w:szCs w:val="20"/>
-        </w:rPr>
-        <w:t xml:space="preserve">Script - </w:t>
-      </w:r>
-      <w:r>
-        <w:rPr>
-          <w:rFonts w:ascii="Consolas" w:hAnsi="Consolas" w:cs="Consolas"/>
-          <w:noProof/>
-          <w:sz w:val="20"/>
-          <w:szCs w:val="20"/>
-        </w:rPr>
-        <w:t>JavaScript</w:t>
-      </w:r>
-    </w:p>
-    <w:p>
-      <w:pPr>
-        <w:keepNext/>
-        <w:shd w:val="clear" w:color="auto" w:fill="F2F2F2" w:themeFill="background1" w:themeFillShade="F2"/>
-        <w:autoSpaceDE w:val="0"/>
-        <w:autoSpaceDN w:val="0"/>
-        <w:adjustRightInd w:val="0"/>
-        <w:spacing w:before="0" w:line="240" w:lineRule="auto"/>
-        <w:ind w:left="720" w:right="720"/>
-        <w:rPr>
-          <w:rFonts w:ascii="Consolas" w:hAnsi="Consolas" w:cs="Consolas"/>
-          <w:noProof/>
-          <w:color w:val="A31515"/>
-          <w:sz w:val="20"/>
-          <w:szCs w:val="20"/>
-        </w:rPr>
-      </w:pPr>
-      <w:r>
-        <w:rPr>
-          <w:rFonts w:ascii="Consolas" w:hAnsi="Consolas" w:cs="Consolas"/>
-          <w:noProof/>
-          <w:color w:val="A31515"/>
-          <w:sz w:val="20"/>
-          <w:szCs w:val="20"/>
-        </w:rPr>
-        <w:t xml:space="preserve">var guid = </w:t>
-      </w:r>
-      <w:r>
-        <w:rPr>
-          <w:rFonts w:ascii="Consolas" w:hAnsi="Consolas" w:cs="Consolas"/>
-          <w:b/>
-          <w:noProof/>
-          <w:color w:val="A31515"/>
-          <w:sz w:val="20"/>
-          <w:szCs w:val="20"/>
-        </w:rPr>
-        <w:t>clr.System.Guid</w:t>
-      </w:r>
-      <w:r>
-        <w:rPr>
-          <w:rFonts w:ascii="Consolas" w:hAnsi="Consolas" w:cs="Consolas"/>
-          <w:noProof/>
-          <w:color w:val="A31515"/>
-          <w:sz w:val="20"/>
-          <w:szCs w:val="20"/>
-        </w:rPr>
-        <w:t>.NewGuid();</w:t>
-      </w:r>
-    </w:p>
-    <w:p>
-      <w:pPr>
-        <w:shd w:val="clear" w:color="auto" w:fill="F2F2F2" w:themeFill="background1" w:themeFillShade="F2"/>
-        <w:autoSpaceDE w:val="0"/>
-        <w:autoSpaceDN w:val="0"/>
-        <w:adjustRightInd w:val="0"/>
-        <w:spacing w:before="0" w:line="240" w:lineRule="auto"/>
-        <w:ind w:left="720" w:right="720"/>
-        <w:rPr>
-          <w:rFonts w:ascii="Consolas" w:hAnsi="Consolas" w:cs="Consolas"/>
-          <w:noProof/>
-          <w:color w:val="A31515"/>
-          <w:sz w:val="20"/>
-          <w:szCs w:val="20"/>
-        </w:rPr>
-      </w:pPr>
-      <w:r>
-        <w:rPr>
-          <w:rFonts w:ascii="Consolas" w:hAnsi="Consolas" w:cs="Consolas"/>
-          <w:noProof/>
-          <w:color w:val="A31515"/>
-          <w:sz w:val="20"/>
-          <w:szCs w:val="20"/>
-        </w:rPr>
-        <w:t xml:space="preserve">var today = </w:t>
-      </w:r>
-      <w:r>
-        <w:rPr>
-          <w:rFonts w:ascii="Consolas" w:hAnsi="Consolas" w:cs="Consolas"/>
-          <w:b/>
-          <w:noProof/>
-          <w:color w:val="A31515"/>
-          <w:sz w:val="20"/>
-          <w:szCs w:val="20"/>
-        </w:rPr>
-        <w:t>clr.System.DayOfWeek</w:t>
-      </w:r>
-      <w:r>
-        <w:rPr>
-          <w:rFonts w:ascii="Consolas" w:hAnsi="Consolas" w:cs="Consolas"/>
-          <w:noProof/>
-          <w:color w:val="A31515"/>
-          <w:sz w:val="20"/>
-          <w:szCs w:val="20"/>
-        </w:rPr>
-        <w:t>.Friday;</w:t>
-      </w:r>
-    </w:p>
-    <w:p>
-      <w:pPr>
-        <w:spacing w:before="280" w:after="200"/>
-        <w:ind w:left="360"/>
-      </w:pPr>
-      <w:r>
-        <w:t>Note that, unlike C#</w:t>
-      </w:r>
-      <w:r>
-        <w:t xml:space="preserve"> types and namespaces</w:t>
-      </w:r>
-      <w:r>
-        <w:t xml:space="preserve">, </w:t>
-      </w:r>
-      <w:r>
-        <w:t xml:space="preserve">the nodes of a </w:t>
-      </w:r>
-      <w:r>
-        <w:t>host type collection are objects. A script can copy them to the root level for more convenient access:</w:t>
-      </w:r>
-    </w:p>
-    <w:p>
-      <w:pPr>
-        <w:keepNext/>
-        <w:pBdr>
-          <w:bottom w:val="single" w:sz="4" w:space="1" w:color="auto"/>
-        </w:pBdr>
-        <w:shd w:val="clear" w:color="auto" w:fill="C6D9F1" w:themeFill="text2" w:themeFillTint="33"/>
-        <w:autoSpaceDE w:val="0"/>
-        <w:autoSpaceDN w:val="0"/>
-        <w:adjustRightInd w:val="0"/>
-        <w:spacing w:line="240" w:lineRule="auto"/>
-        <w:ind w:left="720" w:right="720"/>
-        <w:rPr>
-          <w:rFonts w:ascii="Consolas" w:hAnsi="Consolas" w:cs="Consolas"/>
-          <w:noProof/>
-          <w:sz w:val="20"/>
-          <w:szCs w:val="20"/>
-        </w:rPr>
-      </w:pPr>
-      <w:r>
-        <w:rPr>
-          <w:rFonts w:ascii="Consolas" w:hAnsi="Consolas" w:cs="Consolas"/>
-          <w:noProof/>
-          <w:sz w:val="20"/>
-          <w:szCs w:val="20"/>
-        </w:rPr>
-        <w:t xml:space="preserve">Script - </w:t>
-      </w:r>
-      <w:r>
-        <w:rPr>
-          <w:rFonts w:ascii="Consolas" w:hAnsi="Consolas" w:cs="Consolas"/>
-          <w:noProof/>
-          <w:sz w:val="20"/>
-          <w:szCs w:val="20"/>
-        </w:rPr>
-        <w:t>JavaScript</w:t>
-      </w:r>
-    </w:p>
-    <w:p>
-      <w:pPr>
-        <w:keepNext/>
-        <w:shd w:val="clear" w:color="auto" w:fill="F2F2F2" w:themeFill="background1" w:themeFillShade="F2"/>
-        <w:autoSpaceDE w:val="0"/>
-        <w:autoSpaceDN w:val="0"/>
-        <w:adjustRightInd w:val="0"/>
-        <w:spacing w:before="0" w:line="240" w:lineRule="auto"/>
-        <w:ind w:left="720" w:right="720"/>
-        <w:rPr>
-          <w:rFonts w:ascii="Consolas" w:hAnsi="Consolas" w:cs="Consolas"/>
-          <w:noProof/>
-          <w:color w:val="A31515"/>
-          <w:sz w:val="20"/>
-          <w:szCs w:val="20"/>
-        </w:rPr>
-      </w:pPr>
-      <w:r>
-        <w:rPr>
-          <w:rFonts w:ascii="Consolas" w:hAnsi="Consolas" w:cs="Consolas"/>
-          <w:noProof/>
-          <w:color w:val="A31515"/>
-          <w:sz w:val="20"/>
-          <w:szCs w:val="20"/>
-        </w:rPr>
-        <w:t>var System = clr.System;</w:t>
-      </w:r>
-    </w:p>
-    <w:p>
-      <w:pPr>
-        <w:keepNext/>
-        <w:shd w:val="clear" w:color="auto" w:fill="F2F2F2" w:themeFill="background1" w:themeFillShade="F2"/>
-        <w:autoSpaceDE w:val="0"/>
-        <w:autoSpaceDN w:val="0"/>
-        <w:adjustRightInd w:val="0"/>
-        <w:spacing w:before="0" w:line="240" w:lineRule="auto"/>
-        <w:ind w:left="720" w:right="720"/>
-        <w:rPr>
-          <w:rFonts w:ascii="Consolas" w:hAnsi="Consolas" w:cs="Consolas"/>
-          <w:noProof/>
-          <w:color w:val="A31515"/>
-          <w:sz w:val="20"/>
-          <w:szCs w:val="20"/>
-        </w:rPr>
-      </w:pPr>
-      <w:r>
-        <w:rPr>
-          <w:rFonts w:ascii="Consolas" w:hAnsi="Consolas" w:cs="Consolas"/>
-          <w:noProof/>
-          <w:color w:val="A31515"/>
-          <w:sz w:val="20"/>
-          <w:szCs w:val="20"/>
-        </w:rPr>
-        <w:t>var Guid = System.Guid;</w:t>
-      </w:r>
-    </w:p>
-    <w:p>
-      <w:pPr>
-        <w:shd w:val="clear" w:color="auto" w:fill="F2F2F2" w:themeFill="background1" w:themeFillShade="F2"/>
-        <w:autoSpaceDE w:val="0"/>
-        <w:autoSpaceDN w:val="0"/>
-        <w:adjustRightInd w:val="0"/>
-        <w:spacing w:before="0" w:line="240" w:lineRule="auto"/>
-        <w:ind w:left="720" w:right="720"/>
-        <w:rPr>
-          <w:rFonts w:ascii="Consolas" w:hAnsi="Consolas" w:cs="Consolas"/>
-          <w:noProof/>
-          <w:color w:val="A31515"/>
-          <w:sz w:val="20"/>
-          <w:szCs w:val="20"/>
-        </w:rPr>
-      </w:pPr>
-      <w:r>
-        <w:rPr>
-          <w:rFonts w:ascii="Consolas" w:hAnsi="Consolas" w:cs="Consolas"/>
-          <w:noProof/>
-          <w:color w:val="A31515"/>
-          <w:sz w:val="20"/>
-          <w:szCs w:val="20"/>
-        </w:rPr>
-        <w:t xml:space="preserve">var </w:t>
-      </w:r>
-      <w:r>
-        <w:rPr>
-          <w:rFonts w:ascii="Consolas" w:hAnsi="Consolas" w:cs="Consolas"/>
-          <w:noProof/>
-          <w:color w:val="A31515"/>
-          <w:sz w:val="20"/>
-          <w:szCs w:val="20"/>
-        </w:rPr>
-        <w:t>my</w:t>
-      </w:r>
-      <w:r>
-        <w:rPr>
-          <w:rFonts w:ascii="Consolas" w:hAnsi="Consolas" w:cs="Consolas"/>
-          <w:noProof/>
-          <w:color w:val="A31515"/>
-          <w:sz w:val="20"/>
-          <w:szCs w:val="20"/>
-        </w:rPr>
-        <w:t>Guid</w:t>
-      </w:r>
-      <w:r>
-        <w:rPr>
-          <w:rFonts w:ascii="Consolas" w:hAnsi="Consolas" w:cs="Consolas"/>
-          <w:noProof/>
-          <w:color w:val="A31515"/>
-          <w:sz w:val="20"/>
-          <w:szCs w:val="20"/>
-        </w:rPr>
-        <w:t xml:space="preserve"> = </w:t>
-      </w:r>
-      <w:r>
-        <w:rPr>
-          <w:rFonts w:ascii="Consolas" w:hAnsi="Consolas" w:cs="Consolas"/>
-          <w:noProof/>
-          <w:color w:val="A31515"/>
-          <w:sz w:val="20"/>
-          <w:szCs w:val="20"/>
-        </w:rPr>
-        <w:t>Guid.NewGuid()</w:t>
-      </w:r>
-      <w:r>
-        <w:rPr>
-          <w:rFonts w:ascii="Consolas" w:hAnsi="Consolas" w:cs="Consolas"/>
-          <w:noProof/>
-          <w:color w:val="A31515"/>
-          <w:sz w:val="20"/>
-          <w:szCs w:val="20"/>
-        </w:rPr>
-        <w:t>;</w:t>
+          <w:color w:val="A31515"/>
+          <w:sz w:val="20"/>
+          <w:szCs w:val="20"/>
+        </w:rPr>
+      </w:pPr>
+      <w:r>
+        <w:rPr>
+          <w:rFonts w:ascii="Consolas" w:hAnsi="Consolas" w:cs="Consolas"/>
+          <w:noProof/>
+          <w:color w:val="A31515"/>
+          <w:sz w:val="20"/>
+          <w:szCs w:val="20"/>
+        </w:rPr>
+        <w:t>});</w:t>
       </w:r>
     </w:p>
     <w:p>
@@ -6612,7 +5963,7 @@
         <w:spacing w:before="280"/>
       </w:pPr>
       <w:r>
-        <w:t>What if a host type refers to an open generic type?</w:t>
+        <w:t>Can I expose many host types in one step?</w:t>
       </w:r>
     </w:p>
     <w:p>
@@ -6621,13 +5972,16 @@
         <w:ind w:left="360"/>
       </w:pPr>
       <w:r>
-        <w:t xml:space="preserve">Such a host type </w:t>
-      </w:r>
-      <w:r>
-        <w:t>can be invoked with</w:t>
-      </w:r>
-      <w:r>
-        <w:t xml:space="preserve"> type arguments to produce a closed generic type:</w:t>
+        <w:t xml:space="preserve">Yes. You can use a </w:t>
+      </w:r>
+      <w:r>
+        <w:rPr>
+          <w:i/>
+        </w:rPr>
+        <w:t>host type collection</w:t>
+      </w:r>
+      <w:r>
+        <w:t xml:space="preserve"> to expose all the types defined in one or more assemblies:</w:t>
       </w:r>
     </w:p>
     <w:p>
@@ -6656,16 +6010,7 @@
           <w:sz w:val="20"/>
           <w:szCs w:val="20"/>
         </w:rPr>
-        <w:t xml:space="preserve">Script - </w:t>
-      </w:r>
-      <w:r>
-        <w:rPr>
-          <w:rFonts w:ascii="Consolas" w:hAnsi="Consolas" w:cs="Consolas"/>
-          <w:noProof/>
-          <w:sz w:val="20"/>
-          <w:szCs w:val="20"/>
-        </w:rPr>
-        <w:t>JavaScript</w:t>
+        <w:t>Host - C#</w:t>
       </w:r>
     </w:p>
     <w:p>
@@ -6680,36 +6025,51 @@
         <w:rPr>
           <w:rFonts w:ascii="Consolas" w:hAnsi="Consolas" w:cs="Consolas"/>
           <w:noProof/>
-          <w:color w:val="A31515"/>
-          <w:sz w:val="20"/>
-          <w:szCs w:val="20"/>
-        </w:rPr>
-      </w:pPr>
-      <w:r>
-        <w:rPr>
-          <w:rFonts w:ascii="Consolas" w:hAnsi="Consolas" w:cs="Consolas"/>
-          <w:noProof/>
-          <w:color w:val="A31515"/>
-          <w:sz w:val="20"/>
-          <w:szCs w:val="20"/>
-        </w:rPr>
-        <w:t xml:space="preserve">var </w:t>
-      </w:r>
-      <w:r>
-        <w:rPr>
-          <w:rFonts w:ascii="Consolas" w:hAnsi="Consolas" w:cs="Consolas"/>
-          <w:noProof/>
-          <w:color w:val="A31515"/>
-          <w:sz w:val="20"/>
-          <w:szCs w:val="20"/>
-        </w:rPr>
-        <w:t>Dictionary = System.Collections.Generic.Dictionary</w:t>
-      </w:r>
-      <w:r>
-        <w:rPr>
-          <w:rFonts w:ascii="Consolas" w:hAnsi="Consolas" w:cs="Consolas"/>
-          <w:noProof/>
-          <w:color w:val="A31515"/>
+          <w:sz w:val="20"/>
+          <w:szCs w:val="20"/>
+        </w:rPr>
+      </w:pPr>
+      <w:r>
+        <w:rPr>
+          <w:rFonts w:ascii="Consolas" w:hAnsi="Consolas" w:cs="Consolas"/>
+          <w:noProof/>
+          <w:color w:val="0000FF"/>
+          <w:sz w:val="20"/>
+          <w:szCs w:val="20"/>
+        </w:rPr>
+        <w:t>using</w:t>
+      </w:r>
+      <w:r>
+        <w:rPr>
+          <w:rFonts w:ascii="Consolas" w:hAnsi="Consolas" w:cs="Consolas"/>
+          <w:noProof/>
+          <w:sz w:val="20"/>
+          <w:szCs w:val="20"/>
+        </w:rPr>
+        <w:t xml:space="preserve"> </w:t>
+      </w:r>
+      <w:r>
+        <w:rPr>
+          <w:rFonts w:ascii="Consolas" w:hAnsi="Consolas" w:cs="Consolas"/>
+          <w:noProof/>
+          <w:sz w:val="20"/>
+          <w:szCs w:val="20"/>
+        </w:rPr>
+        <w:t>Microsoft.C</w:t>
+      </w:r>
+      <w:r>
+        <w:rPr>
+          <w:rFonts w:ascii="Consolas" w:hAnsi="Consolas" w:cs="Consolas"/>
+          <w:noProof/>
+          <w:sz w:val="20"/>
+          <w:szCs w:val="20"/>
+        </w:rPr>
+        <w:t>learScript</w:t>
+      </w:r>
+      <w:r>
+        <w:rPr>
+          <w:rFonts w:ascii="Consolas" w:hAnsi="Consolas" w:cs="Consolas"/>
+          <w:noProof/>
           <w:sz w:val="20"/>
           <w:szCs w:val="20"/>
         </w:rPr>
@@ -6728,57 +6088,265 @@
         <w:rPr>
           <w:rFonts w:ascii="Consolas" w:hAnsi="Consolas" w:cs="Consolas"/>
           <w:noProof/>
-          <w:color w:val="A31515"/>
-          <w:sz w:val="20"/>
-          <w:szCs w:val="20"/>
-        </w:rPr>
-      </w:pPr>
-      <w:r>
-        <w:rPr>
-          <w:rFonts w:ascii="Consolas" w:hAnsi="Consolas" w:cs="Consolas"/>
-          <w:noProof/>
-          <w:color w:val="A31515"/>
-          <w:sz w:val="20"/>
-          <w:szCs w:val="20"/>
-        </w:rPr>
-        <w:t>var myDict</w:t>
-      </w:r>
-      <w:r>
-        <w:rPr>
-          <w:rFonts w:ascii="Consolas" w:hAnsi="Consolas" w:cs="Consolas"/>
-          <w:noProof/>
-          <w:color w:val="A31515"/>
-          <w:sz w:val="20"/>
-          <w:szCs w:val="20"/>
-        </w:rPr>
-        <w:t>ionary</w:t>
-      </w:r>
-      <w:r>
-        <w:rPr>
-          <w:rFonts w:ascii="Consolas" w:hAnsi="Consolas" w:cs="Consolas"/>
-          <w:noProof/>
-          <w:color w:val="A31515"/>
-          <w:sz w:val="20"/>
-          <w:szCs w:val="20"/>
-        </w:rPr>
-        <w:t xml:space="preserve"> = host.newObj(</w:t>
+          <w:sz w:val="20"/>
+          <w:szCs w:val="20"/>
+        </w:rPr>
+      </w:pPr>
+      <w:r>
+        <w:rPr>
+          <w:rFonts w:ascii="Consolas" w:hAnsi="Consolas" w:cs="Consolas"/>
+          <w:noProof/>
+          <w:sz w:val="20"/>
+          <w:szCs w:val="20"/>
+        </w:rPr>
+        <w:t>…</w:t>
+      </w:r>
+    </w:p>
+    <w:p>
+      <w:pPr>
+        <w:keepNext/>
+        <w:shd w:val="clear" w:color="auto" w:fill="F2F2F2" w:themeFill="background1" w:themeFillShade="F2"/>
+        <w:autoSpaceDE w:val="0"/>
+        <w:autoSpaceDN w:val="0"/>
+        <w:adjustRightInd w:val="0"/>
+        <w:spacing w:before="0" w:line="240" w:lineRule="auto"/>
+        <w:ind w:left="720" w:right="720"/>
+        <w:rPr>
+          <w:rFonts w:ascii="Consolas" w:hAnsi="Consolas" w:cs="Consolas"/>
+          <w:noProof/>
+          <w:sz w:val="20"/>
+          <w:szCs w:val="20"/>
+        </w:rPr>
+      </w:pPr>
+      <w:r>
+        <w:rPr>
+          <w:rFonts w:ascii="Consolas" w:hAnsi="Consolas" w:cs="Consolas"/>
+          <w:noProof/>
+          <w:color w:val="0000FF"/>
+          <w:sz w:val="20"/>
+          <w:szCs w:val="20"/>
+        </w:rPr>
+        <w:t>var</w:t>
+      </w:r>
+      <w:r>
+        <w:rPr>
+          <w:rFonts w:ascii="Consolas" w:hAnsi="Consolas" w:cs="Consolas"/>
+          <w:noProof/>
+          <w:sz w:val="20"/>
+          <w:szCs w:val="20"/>
+        </w:rPr>
+        <w:t xml:space="preserve"> </w:t>
+      </w:r>
+      <w:r>
+        <w:rPr>
+          <w:rFonts w:ascii="Consolas" w:hAnsi="Consolas" w:cs="Consolas"/>
+          <w:noProof/>
+          <w:sz w:val="20"/>
+          <w:szCs w:val="20"/>
+        </w:rPr>
+        <w:t>typeCollection</w:t>
+      </w:r>
+      <w:r>
+        <w:rPr>
+          <w:rFonts w:ascii="Consolas" w:hAnsi="Consolas" w:cs="Consolas"/>
+          <w:noProof/>
+          <w:sz w:val="20"/>
+          <w:szCs w:val="20"/>
+        </w:rPr>
+        <w:t xml:space="preserve"> = </w:t>
+      </w:r>
+      <w:r>
+        <w:rPr>
+          <w:rFonts w:ascii="Consolas" w:hAnsi="Consolas" w:cs="Consolas"/>
+          <w:noProof/>
+          <w:color w:val="0000FF"/>
+          <w:sz w:val="20"/>
+          <w:szCs w:val="20"/>
+        </w:rPr>
+        <w:t>new</w:t>
+      </w:r>
+      <w:r>
+        <w:rPr>
+          <w:rFonts w:ascii="Consolas" w:hAnsi="Consolas" w:cs="Consolas"/>
+          <w:noProof/>
+          <w:sz w:val="20"/>
+          <w:szCs w:val="20"/>
+        </w:rPr>
+        <w:t xml:space="preserve"> </w:t>
       </w:r>
       <w:r>
         <w:rPr>
           <w:rFonts w:ascii="Consolas" w:hAnsi="Consolas" w:cs="Consolas"/>
           <w:b/>
           <w:noProof/>
-          <w:color w:val="A31515"/>
-          <w:sz w:val="20"/>
-          <w:szCs w:val="20"/>
-        </w:rPr>
-        <w:t>Dictionary(System.String, System.Int32)</w:t>
-      </w:r>
-      <w:r>
-        <w:rPr>
-          <w:rFonts w:ascii="Consolas" w:hAnsi="Consolas" w:cs="Consolas"/>
-          <w:noProof/>
-          <w:color w:val="A31515"/>
+          <w:color w:val="2B91AF"/>
+          <w:sz w:val="20"/>
+          <w:szCs w:val="20"/>
+        </w:rPr>
+        <w:t>HostTypeCollection</w:t>
+      </w:r>
+      <w:r>
+        <w:rPr>
+          <w:rFonts w:ascii="Consolas" w:hAnsi="Consolas" w:cs="Consolas"/>
+          <w:noProof/>
+          <w:sz w:val="20"/>
+          <w:szCs w:val="20"/>
+        </w:rPr>
+        <w:t>(</w:t>
+      </w:r>
+      <w:r>
+        <w:rPr>
+          <w:rFonts w:ascii="Consolas" w:hAnsi="Consolas" w:cs="Consolas"/>
+          <w:noProof/>
+          <w:color w:val="A31515"/>
+          <w:sz w:val="20"/>
+          <w:szCs w:val="20"/>
+        </w:rPr>
+        <w:t>"</w:t>
+      </w:r>
+      <w:r>
+        <w:rPr>
+          <w:rFonts w:ascii="Consolas" w:hAnsi="Consolas" w:cs="Consolas"/>
+          <w:noProof/>
+          <w:color w:val="A31515"/>
+          <w:sz w:val="20"/>
+          <w:szCs w:val="20"/>
+        </w:rPr>
+        <w:t>mscorlib</w:t>
+      </w:r>
+      <w:r>
+        <w:rPr>
+          <w:rFonts w:ascii="Consolas" w:hAnsi="Consolas" w:cs="Consolas"/>
+          <w:noProof/>
+          <w:color w:val="A31515"/>
+          <w:sz w:val="20"/>
+          <w:szCs w:val="20"/>
+        </w:rPr>
+        <w:t>"</w:t>
+      </w:r>
+      <w:r>
+        <w:rPr>
+          <w:rFonts w:ascii="Consolas" w:hAnsi="Consolas" w:cs="Consolas"/>
+          <w:noProof/>
+          <w:color w:val="A31515"/>
+          <w:sz w:val="20"/>
+          <w:szCs w:val="20"/>
+        </w:rPr>
+        <w:t>, "System", "System.Core"</w:t>
+      </w:r>
+      <w:r>
+        <w:rPr>
+          <w:rFonts w:ascii="Consolas" w:hAnsi="Consolas" w:cs="Consolas"/>
+          <w:noProof/>
+          <w:sz w:val="20"/>
+          <w:szCs w:val="20"/>
+        </w:rPr>
+        <w:t>)</w:t>
+      </w:r>
+      <w:r>
+        <w:rPr>
+          <w:rFonts w:ascii="Consolas" w:hAnsi="Consolas" w:cs="Consolas"/>
+          <w:noProof/>
+          <w:sz w:val="20"/>
+          <w:szCs w:val="20"/>
+        </w:rPr>
+        <w:t>;</w:t>
+      </w:r>
+    </w:p>
+    <w:p>
+      <w:pPr>
+        <w:shd w:val="clear" w:color="auto" w:fill="F2F2F2" w:themeFill="background1" w:themeFillShade="F2"/>
+        <w:autoSpaceDE w:val="0"/>
+        <w:autoSpaceDN w:val="0"/>
+        <w:adjustRightInd w:val="0"/>
+        <w:spacing w:before="0" w:line="240" w:lineRule="auto"/>
+        <w:ind w:left="720" w:right="720"/>
+        <w:rPr>
+          <w:rFonts w:ascii="Consolas" w:hAnsi="Consolas" w:cs="Consolas"/>
+          <w:noProof/>
+          <w:sz w:val="20"/>
+          <w:szCs w:val="20"/>
+        </w:rPr>
+      </w:pPr>
+      <w:r>
+        <w:rPr>
+          <w:rFonts w:ascii="Consolas" w:hAnsi="Consolas" w:cs="Consolas"/>
+          <w:noProof/>
+          <w:sz w:val="20"/>
+          <w:szCs w:val="20"/>
+        </w:rPr>
+        <w:t>engine.</w:t>
+      </w:r>
+      <w:r>
+        <w:rPr>
+          <w:rFonts w:ascii="Consolas" w:hAnsi="Consolas" w:cs="Consolas"/>
+          <w:noProof/>
+          <w:sz w:val="20"/>
+          <w:szCs w:val="20"/>
+        </w:rPr>
+        <w:t>AddHostObject</w:t>
+      </w:r>
+      <w:r>
+        <w:rPr>
+          <w:rFonts w:ascii="Consolas" w:hAnsi="Consolas" w:cs="Consolas"/>
+          <w:noProof/>
+          <w:sz w:val="20"/>
+          <w:szCs w:val="20"/>
+        </w:rPr>
+        <w:t>(</w:t>
+      </w:r>
+      <w:r>
+        <w:rPr>
+          <w:rFonts w:ascii="Consolas" w:hAnsi="Consolas" w:cs="Consolas"/>
+          <w:noProof/>
+          <w:color w:val="A31515"/>
+          <w:sz w:val="20"/>
+          <w:szCs w:val="20"/>
+        </w:rPr>
+        <w:t>"</w:t>
+      </w:r>
+      <w:r>
+        <w:rPr>
+          <w:rFonts w:ascii="Consolas" w:hAnsi="Consolas" w:cs="Consolas"/>
+          <w:noProof/>
+          <w:color w:val="A31515"/>
+          <w:sz w:val="20"/>
+          <w:szCs w:val="20"/>
+        </w:rPr>
+        <w:t>clr</w:t>
+      </w:r>
+      <w:r>
+        <w:rPr>
+          <w:rFonts w:ascii="Consolas" w:hAnsi="Consolas" w:cs="Consolas"/>
+          <w:noProof/>
+          <w:color w:val="A31515"/>
+          <w:sz w:val="20"/>
+          <w:szCs w:val="20"/>
+        </w:rPr>
+        <w:t>"</w:t>
+      </w:r>
+      <w:r>
+        <w:rPr>
+          <w:rFonts w:ascii="Consolas" w:hAnsi="Consolas" w:cs="Consolas"/>
+          <w:noProof/>
+          <w:sz w:val="20"/>
+          <w:szCs w:val="20"/>
+        </w:rPr>
+        <w:t xml:space="preserve">, </w:t>
+      </w:r>
+      <w:r>
+        <w:rPr>
+          <w:rFonts w:ascii="Consolas" w:hAnsi="Consolas" w:cs="Consolas"/>
+          <w:noProof/>
+          <w:sz w:val="20"/>
+          <w:szCs w:val="20"/>
+        </w:rPr>
+        <w:t>typeCollection</w:t>
+      </w:r>
+      <w:r>
+        <w:rPr>
+          <w:rFonts w:ascii="Consolas" w:hAnsi="Consolas" w:cs="Consolas"/>
+          <w:noProof/>
           <w:sz w:val="20"/>
           <w:szCs w:val="20"/>
         </w:rPr>
@@ -6787,6 +6355,82 @@
     </w:p>
     <w:p>
       <w:pPr>
+        <w:spacing w:before="280" w:after="200"/>
+        <w:ind w:left="360"/>
+      </w:pPr>
+      <w:r>
+        <w:t xml:space="preserve">Now all the types defined in the standard </w:t>
+      </w:r>
+      <w:r>
+        <w:rPr>
+          <w:b/>
+        </w:rPr>
+        <w:t>mscorlib</w:t>
+      </w:r>
+      <w:r>
+        <w:t xml:space="preserve">, </w:t>
+      </w:r>
+      <w:r>
+        <w:rPr>
+          <w:b/>
+        </w:rPr>
+        <w:t>System</w:t>
+      </w:r>
+      <w:r>
+        <w:t xml:space="preserve">, and </w:t>
+      </w:r>
+      <w:r>
+        <w:rPr>
+          <w:b/>
+        </w:rPr>
+        <w:t>System.Core</w:t>
+      </w:r>
+      <w:r>
+        <w:t xml:space="preserve"> assemblies are exposed. Host type collections are hierarchical data structures where leaf nodes represent host types and parent nodes represent namespaces:</w:t>
+      </w:r>
+    </w:p>
+    <w:p>
+      <w:pPr>
+        <w:keepNext/>
+        <w:pBdr>
+          <w:bottom w:val="single" w:sz="4" w:space="1" w:color="auto"/>
+        </w:pBdr>
+        <w:shd w:val="clear" w:color="auto" w:fill="C6D9F1" w:themeFill="text2" w:themeFillTint="33"/>
+        <w:autoSpaceDE w:val="0"/>
+        <w:autoSpaceDN w:val="0"/>
+        <w:adjustRightInd w:val="0"/>
+        <w:spacing w:line="240" w:lineRule="auto"/>
+        <w:ind w:left="720" w:right="720"/>
+        <w:rPr>
+          <w:rFonts w:ascii="Consolas" w:hAnsi="Consolas" w:cs="Consolas"/>
+          <w:noProof/>
+          <w:sz w:val="20"/>
+          <w:szCs w:val="20"/>
+        </w:rPr>
+      </w:pPr>
+      <w:r>
+        <w:rPr>
+          <w:rFonts w:ascii="Consolas" w:hAnsi="Consolas" w:cs="Consolas"/>
+          <w:noProof/>
+          <w:sz w:val="20"/>
+          <w:szCs w:val="20"/>
+        </w:rPr>
+        <w:lastRenderedPageBreak/>
+        <w:t xml:space="preserve">Script - </w:t>
+      </w:r>
+      <w:r>
+        <w:rPr>
+          <w:rFonts w:ascii="Consolas" w:hAnsi="Consolas" w:cs="Consolas"/>
+          <w:noProof/>
+          <w:sz w:val="20"/>
+          <w:szCs w:val="20"/>
+        </w:rPr>
+        <w:t>JavaScript</w:t>
+      </w:r>
+    </w:p>
+    <w:p>
+      <w:pPr>
+        <w:keepNext/>
         <w:shd w:val="clear" w:color="auto" w:fill="F2F2F2" w:themeFill="background1" w:themeFillShade="F2"/>
         <w:autoSpaceDE w:val="0"/>
         <w:autoSpaceDN w:val="0"/>
@@ -6809,27 +6453,268 @@
           <w:sz w:val="20"/>
           <w:szCs w:val="20"/>
         </w:rPr>
-        <w:t>myDictionary.Add(</w:t>
-      </w:r>
-      <w:r>
-        <w:rPr>
-          <w:rFonts w:ascii="Consolas" w:hAnsi="Consolas" w:cs="Consolas"/>
-          <w:noProof/>
-          <w:color w:val="A31515"/>
-          <w:sz w:val="20"/>
-          <w:szCs w:val="20"/>
-        </w:rPr>
-        <w:t>'foo'</w:t>
-      </w:r>
-      <w:r>
-        <w:rPr>
-          <w:rFonts w:ascii="Consolas" w:hAnsi="Consolas" w:cs="Consolas"/>
-          <w:noProof/>
-          <w:color w:val="A31515"/>
-          <w:sz w:val="20"/>
-          <w:szCs w:val="20"/>
-        </w:rPr>
-        <w:t>, 123);</w:t>
+        <w:t xml:space="preserve">var guid = </w:t>
+      </w:r>
+      <w:r>
+        <w:rPr>
+          <w:rFonts w:ascii="Consolas" w:hAnsi="Consolas" w:cs="Consolas"/>
+          <w:b/>
+          <w:noProof/>
+          <w:color w:val="A31515"/>
+          <w:sz w:val="20"/>
+          <w:szCs w:val="20"/>
+        </w:rPr>
+        <w:t>clr.System.Guid</w:t>
+      </w:r>
+      <w:r>
+        <w:rPr>
+          <w:rFonts w:ascii="Consolas" w:hAnsi="Consolas" w:cs="Consolas"/>
+          <w:noProof/>
+          <w:color w:val="A31515"/>
+          <w:sz w:val="20"/>
+          <w:szCs w:val="20"/>
+        </w:rPr>
+        <w:t>.NewGuid();</w:t>
+      </w:r>
+    </w:p>
+    <w:p>
+      <w:pPr>
+        <w:shd w:val="clear" w:color="auto" w:fill="F2F2F2" w:themeFill="background1" w:themeFillShade="F2"/>
+        <w:autoSpaceDE w:val="0"/>
+        <w:autoSpaceDN w:val="0"/>
+        <w:adjustRightInd w:val="0"/>
+        <w:spacing w:before="0" w:line="240" w:lineRule="auto"/>
+        <w:ind w:left="720" w:right="720"/>
+        <w:rPr>
+          <w:rFonts w:ascii="Consolas" w:hAnsi="Consolas" w:cs="Consolas"/>
+          <w:noProof/>
+          <w:color w:val="A31515"/>
+          <w:sz w:val="20"/>
+          <w:szCs w:val="20"/>
+        </w:rPr>
+      </w:pPr>
+      <w:r>
+        <w:rPr>
+          <w:rFonts w:ascii="Consolas" w:hAnsi="Consolas" w:cs="Consolas"/>
+          <w:noProof/>
+          <w:color w:val="A31515"/>
+          <w:sz w:val="20"/>
+          <w:szCs w:val="20"/>
+        </w:rPr>
+        <w:t xml:space="preserve">var today = </w:t>
+      </w:r>
+      <w:r>
+        <w:rPr>
+          <w:rFonts w:ascii="Consolas" w:hAnsi="Consolas" w:cs="Consolas"/>
+          <w:b/>
+          <w:noProof/>
+          <w:color w:val="A31515"/>
+          <w:sz w:val="20"/>
+          <w:szCs w:val="20"/>
+        </w:rPr>
+        <w:t>clr.System.DayOfWeek</w:t>
+      </w:r>
+      <w:r>
+        <w:rPr>
+          <w:rFonts w:ascii="Consolas" w:hAnsi="Consolas" w:cs="Consolas"/>
+          <w:noProof/>
+          <w:color w:val="A31515"/>
+          <w:sz w:val="20"/>
+          <w:szCs w:val="20"/>
+        </w:rPr>
+        <w:t>.Friday;</w:t>
+      </w:r>
+    </w:p>
+    <w:p>
+      <w:pPr>
+        <w:spacing w:before="280" w:after="200"/>
+        <w:ind w:left="360"/>
+      </w:pPr>
+      <w:r>
+        <w:t>Note that, unlike C#</w:t>
+      </w:r>
+      <w:r>
+        <w:t xml:space="preserve"> types and namespaces</w:t>
+      </w:r>
+      <w:r>
+        <w:t xml:space="preserve">, </w:t>
+      </w:r>
+      <w:r>
+        <w:t xml:space="preserve">the nodes of a </w:t>
+      </w:r>
+      <w:r>
+        <w:t>host type collection are objects. A script can copy them to the root level for more convenient access:</w:t>
+      </w:r>
+    </w:p>
+    <w:p>
+      <w:pPr>
+        <w:keepNext/>
+        <w:pBdr>
+          <w:bottom w:val="single" w:sz="4" w:space="1" w:color="auto"/>
+        </w:pBdr>
+        <w:shd w:val="clear" w:color="auto" w:fill="C6D9F1" w:themeFill="text2" w:themeFillTint="33"/>
+        <w:autoSpaceDE w:val="0"/>
+        <w:autoSpaceDN w:val="0"/>
+        <w:adjustRightInd w:val="0"/>
+        <w:spacing w:line="240" w:lineRule="auto"/>
+        <w:ind w:left="720" w:right="720"/>
+        <w:rPr>
+          <w:rFonts w:ascii="Consolas" w:hAnsi="Consolas" w:cs="Consolas"/>
+          <w:noProof/>
+          <w:sz w:val="20"/>
+          <w:szCs w:val="20"/>
+        </w:rPr>
+      </w:pPr>
+      <w:r>
+        <w:rPr>
+          <w:rFonts w:ascii="Consolas" w:hAnsi="Consolas" w:cs="Consolas"/>
+          <w:noProof/>
+          <w:sz w:val="20"/>
+          <w:szCs w:val="20"/>
+        </w:rPr>
+        <w:t xml:space="preserve">Script - </w:t>
+      </w:r>
+      <w:r>
+        <w:rPr>
+          <w:rFonts w:ascii="Consolas" w:hAnsi="Consolas" w:cs="Consolas"/>
+          <w:noProof/>
+          <w:sz w:val="20"/>
+          <w:szCs w:val="20"/>
+        </w:rPr>
+        <w:t>JavaScript</w:t>
+      </w:r>
+    </w:p>
+    <w:p>
+      <w:pPr>
+        <w:keepNext/>
+        <w:shd w:val="clear" w:color="auto" w:fill="F2F2F2" w:themeFill="background1" w:themeFillShade="F2"/>
+        <w:autoSpaceDE w:val="0"/>
+        <w:autoSpaceDN w:val="0"/>
+        <w:adjustRightInd w:val="0"/>
+        <w:spacing w:before="0" w:line="240" w:lineRule="auto"/>
+        <w:ind w:left="720" w:right="720"/>
+        <w:rPr>
+          <w:rFonts w:ascii="Consolas" w:hAnsi="Consolas" w:cs="Consolas"/>
+          <w:noProof/>
+          <w:color w:val="A31515"/>
+          <w:sz w:val="20"/>
+          <w:szCs w:val="20"/>
+        </w:rPr>
+      </w:pPr>
+      <w:r>
+        <w:rPr>
+          <w:rFonts w:ascii="Consolas" w:hAnsi="Consolas" w:cs="Consolas"/>
+          <w:noProof/>
+          <w:color w:val="A31515"/>
+          <w:sz w:val="20"/>
+          <w:szCs w:val="20"/>
+        </w:rPr>
+        <w:t>var System = clr.System;</w:t>
+      </w:r>
+    </w:p>
+    <w:p>
+      <w:pPr>
+        <w:keepNext/>
+        <w:shd w:val="clear" w:color="auto" w:fill="F2F2F2" w:themeFill="background1" w:themeFillShade="F2"/>
+        <w:autoSpaceDE w:val="0"/>
+        <w:autoSpaceDN w:val="0"/>
+        <w:adjustRightInd w:val="0"/>
+        <w:spacing w:before="0" w:line="240" w:lineRule="auto"/>
+        <w:ind w:left="720" w:right="720"/>
+        <w:rPr>
+          <w:rFonts w:ascii="Consolas" w:hAnsi="Consolas" w:cs="Consolas"/>
+          <w:noProof/>
+          <w:color w:val="A31515"/>
+          <w:sz w:val="20"/>
+          <w:szCs w:val="20"/>
+        </w:rPr>
+      </w:pPr>
+      <w:r>
+        <w:rPr>
+          <w:rFonts w:ascii="Consolas" w:hAnsi="Consolas" w:cs="Consolas"/>
+          <w:noProof/>
+          <w:color w:val="A31515"/>
+          <w:sz w:val="20"/>
+          <w:szCs w:val="20"/>
+        </w:rPr>
+        <w:t>var Guid = System.Guid;</w:t>
+      </w:r>
+    </w:p>
+    <w:p>
+      <w:pPr>
+        <w:shd w:val="clear" w:color="auto" w:fill="F2F2F2" w:themeFill="background1" w:themeFillShade="F2"/>
+        <w:autoSpaceDE w:val="0"/>
+        <w:autoSpaceDN w:val="0"/>
+        <w:adjustRightInd w:val="0"/>
+        <w:spacing w:before="0" w:line="240" w:lineRule="auto"/>
+        <w:ind w:left="720" w:right="720"/>
+        <w:rPr>
+          <w:rFonts w:ascii="Consolas" w:hAnsi="Consolas" w:cs="Consolas"/>
+          <w:noProof/>
+          <w:color w:val="A31515"/>
+          <w:sz w:val="20"/>
+          <w:szCs w:val="20"/>
+        </w:rPr>
+      </w:pPr>
+      <w:r>
+        <w:rPr>
+          <w:rFonts w:ascii="Consolas" w:hAnsi="Consolas" w:cs="Consolas"/>
+          <w:noProof/>
+          <w:color w:val="A31515"/>
+          <w:sz w:val="20"/>
+          <w:szCs w:val="20"/>
+        </w:rPr>
+        <w:t xml:space="preserve">var </w:t>
+      </w:r>
+      <w:r>
+        <w:rPr>
+          <w:rFonts w:ascii="Consolas" w:hAnsi="Consolas" w:cs="Consolas"/>
+          <w:noProof/>
+          <w:color w:val="A31515"/>
+          <w:sz w:val="20"/>
+          <w:szCs w:val="20"/>
+        </w:rPr>
+        <w:t>my</w:t>
+      </w:r>
+      <w:r>
+        <w:rPr>
+          <w:rFonts w:ascii="Consolas" w:hAnsi="Consolas" w:cs="Consolas"/>
+          <w:noProof/>
+          <w:color w:val="A31515"/>
+          <w:sz w:val="20"/>
+          <w:szCs w:val="20"/>
+        </w:rPr>
+        <w:t>Guid</w:t>
+      </w:r>
+      <w:r>
+        <w:rPr>
+          <w:rFonts w:ascii="Consolas" w:hAnsi="Consolas" w:cs="Consolas"/>
+          <w:noProof/>
+          <w:color w:val="A31515"/>
+          <w:sz w:val="20"/>
+          <w:szCs w:val="20"/>
+        </w:rPr>
+        <w:t xml:space="preserve"> = </w:t>
+      </w:r>
+      <w:r>
+        <w:rPr>
+          <w:rFonts w:ascii="Consolas" w:hAnsi="Consolas" w:cs="Consolas"/>
+          <w:noProof/>
+          <w:color w:val="A31515"/>
+          <w:sz w:val="20"/>
+          <w:szCs w:val="20"/>
+        </w:rPr>
+        <w:t>Guid.NewGuid()</w:t>
+      </w:r>
+      <w:r>
+        <w:rPr>
+          <w:rFonts w:ascii="Consolas" w:hAnsi="Consolas" w:cs="Consolas"/>
+          <w:noProof/>
+          <w:color w:val="A31515"/>
+          <w:sz w:val="20"/>
+          <w:szCs w:val="20"/>
+        </w:rPr>
+        <w:t>;</w:t>
       </w:r>
     </w:p>
     <w:p>
@@ -6842,7 +6727,7 @@
         <w:spacing w:before="280"/>
       </w:pPr>
       <w:r>
-        <w:t>Can I import host types from script code?</w:t>
+        <w:t>What if a host type refers to an open generic type?</w:t>
       </w:r>
     </w:p>
     <w:p>
@@ -6851,13 +6736,13 @@
         <w:ind w:left="360"/>
       </w:pPr>
       <w:r>
-        <w:t xml:space="preserve">Not without the host’s </w:t>
-      </w:r>
-      <w:r>
-        <w:t>explicit</w:t>
-      </w:r>
-      <w:r>
-        <w:t xml:space="preserve"> permission:</w:t>
+        <w:t xml:space="preserve">Such a host type </w:t>
+      </w:r>
+      <w:r>
+        <w:t>can be invoked with</w:t>
+      </w:r>
+      <w:r>
+        <w:t xml:space="preserve"> type arguments to produce a closed generic type:</w:t>
       </w:r>
     </w:p>
     <w:p>
@@ -6886,7 +6771,16 @@
           <w:sz w:val="20"/>
           <w:szCs w:val="20"/>
         </w:rPr>
-        <w:t>Host – C#</w:t>
+        <w:t xml:space="preserve">Script - </w:t>
+      </w:r>
+      <w:r>
+        <w:rPr>
+          <w:rFonts w:ascii="Consolas" w:hAnsi="Consolas" w:cs="Consolas"/>
+          <w:noProof/>
+          <w:sz w:val="20"/>
+          <w:szCs w:val="20"/>
+        </w:rPr>
+        <w:t>JavaScript</w:t>
       </w:r>
     </w:p>
     <w:p>
@@ -6901,51 +6795,36 @@
         <w:rPr>
           <w:rFonts w:ascii="Consolas" w:hAnsi="Consolas" w:cs="Consolas"/>
           <w:noProof/>
-          <w:sz w:val="20"/>
-          <w:szCs w:val="20"/>
-        </w:rPr>
-      </w:pPr>
-      <w:r>
-        <w:rPr>
-          <w:rFonts w:ascii="Consolas" w:hAnsi="Consolas" w:cs="Consolas"/>
-          <w:noProof/>
-          <w:color w:val="0000FF"/>
-          <w:sz w:val="20"/>
-          <w:szCs w:val="20"/>
-        </w:rPr>
-        <w:t>using</w:t>
-      </w:r>
-      <w:r>
-        <w:rPr>
-          <w:rFonts w:ascii="Consolas" w:hAnsi="Consolas" w:cs="Consolas"/>
-          <w:noProof/>
-          <w:sz w:val="20"/>
-          <w:szCs w:val="20"/>
-        </w:rPr>
-        <w:t xml:space="preserve"> </w:t>
-      </w:r>
-      <w:r>
-        <w:rPr>
-          <w:rFonts w:ascii="Consolas" w:hAnsi="Consolas" w:cs="Consolas"/>
-          <w:noProof/>
-          <w:sz w:val="20"/>
-          <w:szCs w:val="20"/>
-        </w:rPr>
-        <w:t>Microsoft.C</w:t>
-      </w:r>
-      <w:r>
-        <w:rPr>
-          <w:rFonts w:ascii="Consolas" w:hAnsi="Consolas" w:cs="Consolas"/>
-          <w:noProof/>
-          <w:sz w:val="20"/>
-          <w:szCs w:val="20"/>
-        </w:rPr>
-        <w:t>learScript</w:t>
-      </w:r>
-      <w:r>
-        <w:rPr>
-          <w:rFonts w:ascii="Consolas" w:hAnsi="Consolas" w:cs="Consolas"/>
-          <w:noProof/>
+          <w:color w:val="A31515"/>
+          <w:sz w:val="20"/>
+          <w:szCs w:val="20"/>
+        </w:rPr>
+      </w:pPr>
+      <w:r>
+        <w:rPr>
+          <w:rFonts w:ascii="Consolas" w:hAnsi="Consolas" w:cs="Consolas"/>
+          <w:noProof/>
+          <w:color w:val="A31515"/>
+          <w:sz w:val="20"/>
+          <w:szCs w:val="20"/>
+        </w:rPr>
+        <w:t xml:space="preserve">var </w:t>
+      </w:r>
+      <w:r>
+        <w:rPr>
+          <w:rFonts w:ascii="Consolas" w:hAnsi="Consolas" w:cs="Consolas"/>
+          <w:noProof/>
+          <w:color w:val="A31515"/>
+          <w:sz w:val="20"/>
+          <w:szCs w:val="20"/>
+        </w:rPr>
+        <w:t>Dictionary = System.Collections.Generic.Dictionary</w:t>
+      </w:r>
+      <w:r>
+        <w:rPr>
+          <w:rFonts w:ascii="Consolas" w:hAnsi="Consolas" w:cs="Consolas"/>
+          <w:noProof/>
+          <w:color w:val="A31515"/>
           <w:sz w:val="20"/>
           <w:szCs w:val="20"/>
         </w:rPr>
@@ -6964,18 +6843,61 @@
         <w:rPr>
           <w:rFonts w:ascii="Consolas" w:hAnsi="Consolas" w:cs="Consolas"/>
           <w:noProof/>
-          <w:sz w:val="20"/>
-          <w:szCs w:val="20"/>
-        </w:rPr>
-      </w:pPr>
-      <w:r>
-        <w:rPr>
-          <w:rFonts w:ascii="Consolas" w:hAnsi="Consolas" w:cs="Consolas"/>
-          <w:noProof/>
-          <w:sz w:val="20"/>
-          <w:szCs w:val="20"/>
-        </w:rPr>
-        <w:t>…</w:t>
+          <w:color w:val="A31515"/>
+          <w:sz w:val="20"/>
+          <w:szCs w:val="20"/>
+        </w:rPr>
+      </w:pPr>
+      <w:r>
+        <w:rPr>
+          <w:rFonts w:ascii="Consolas" w:hAnsi="Consolas" w:cs="Consolas"/>
+          <w:noProof/>
+          <w:color w:val="A31515"/>
+          <w:sz w:val="20"/>
+          <w:szCs w:val="20"/>
+        </w:rPr>
+        <w:t>var myDict</w:t>
+      </w:r>
+      <w:r>
+        <w:rPr>
+          <w:rFonts w:ascii="Consolas" w:hAnsi="Consolas" w:cs="Consolas"/>
+          <w:noProof/>
+          <w:color w:val="A31515"/>
+          <w:sz w:val="20"/>
+          <w:szCs w:val="20"/>
+        </w:rPr>
+        <w:t>ionary</w:t>
+      </w:r>
+      <w:r>
+        <w:rPr>
+          <w:rFonts w:ascii="Consolas" w:hAnsi="Consolas" w:cs="Consolas"/>
+          <w:noProof/>
+          <w:color w:val="A31515"/>
+          <w:sz w:val="20"/>
+          <w:szCs w:val="20"/>
+        </w:rPr>
+        <w:t xml:space="preserve"> = host.newObj(</w:t>
+      </w:r>
+      <w:r>
+        <w:rPr>
+          <w:rFonts w:ascii="Consolas" w:hAnsi="Consolas" w:cs="Consolas"/>
+          <w:b/>
+          <w:noProof/>
+          <w:color w:val="A31515"/>
+          <w:sz w:val="20"/>
+          <w:szCs w:val="20"/>
+        </w:rPr>
+        <w:t>Dictionary(System.String, System.Int32)</w:t>
+      </w:r>
+      <w:r>
+        <w:rPr>
+          <w:rFonts w:ascii="Consolas" w:hAnsi="Consolas" w:cs="Consolas"/>
+          <w:noProof/>
+          <w:color w:val="A31515"/>
+          <w:sz w:val="20"/>
+          <w:szCs w:val="20"/>
+        </w:rPr>
+        <w:t>);</w:t>
       </w:r>
     </w:p>
     <w:p>
@@ -6989,685 +6911,40 @@
         <w:rPr>
           <w:rFonts w:ascii="Consolas" w:hAnsi="Consolas" w:cs="Consolas"/>
           <w:noProof/>
-          <w:sz w:val="20"/>
-          <w:szCs w:val="20"/>
-        </w:rPr>
-      </w:pPr>
-      <w:r>
-        <w:rPr>
-          <w:rFonts w:ascii="Consolas" w:hAnsi="Consolas" w:cs="Consolas"/>
-          <w:noProof/>
-          <w:sz w:val="20"/>
-          <w:szCs w:val="20"/>
-        </w:rPr>
-        <w:t>engine.AddHostObject(</w:t>
-      </w:r>
-      <w:r>
-        <w:rPr>
-          <w:rFonts w:ascii="Consolas" w:hAnsi="Consolas" w:cs="Consolas"/>
-          <w:noProof/>
-          <w:color w:val="A31515"/>
-          <w:sz w:val="20"/>
-          <w:szCs w:val="20"/>
-        </w:rPr>
-        <w:t>"</w:t>
-      </w:r>
-      <w:r>
-        <w:rPr>
-          <w:rFonts w:ascii="Consolas" w:hAnsi="Consolas" w:cs="Consolas"/>
-          <w:noProof/>
-          <w:color w:val="A31515"/>
-          <w:sz w:val="20"/>
-          <w:szCs w:val="20"/>
-        </w:rPr>
-        <w:t>x</w:t>
-      </w:r>
-      <w:r>
-        <w:rPr>
-          <w:rFonts w:ascii="Consolas" w:hAnsi="Consolas" w:cs="Consolas"/>
-          <w:noProof/>
-          <w:color w:val="A31515"/>
-          <w:sz w:val="20"/>
-          <w:szCs w:val="20"/>
-        </w:rPr>
-        <w:t>Host</w:t>
-      </w:r>
-      <w:r>
-        <w:rPr>
-          <w:rFonts w:ascii="Consolas" w:hAnsi="Consolas" w:cs="Consolas"/>
-          <w:noProof/>
-          <w:color w:val="A31515"/>
-          <w:sz w:val="20"/>
-          <w:szCs w:val="20"/>
-        </w:rPr>
-        <w:t>"</w:t>
-      </w:r>
-      <w:r>
-        <w:rPr>
-          <w:rFonts w:ascii="Consolas" w:hAnsi="Consolas" w:cs="Consolas"/>
-          <w:noProof/>
-          <w:sz w:val="20"/>
-          <w:szCs w:val="20"/>
-        </w:rPr>
-        <w:t xml:space="preserve">, </w:t>
-      </w:r>
-      <w:r>
-        <w:rPr>
-          <w:rFonts w:ascii="Consolas" w:hAnsi="Consolas" w:cs="Consolas"/>
-          <w:noProof/>
-          <w:color w:val="0000FF"/>
-          <w:sz w:val="20"/>
-          <w:szCs w:val="20"/>
-        </w:rPr>
-        <w:t>new</w:t>
-      </w:r>
-      <w:r>
-        <w:rPr>
-          <w:rFonts w:ascii="Consolas" w:hAnsi="Consolas" w:cs="Consolas"/>
-          <w:noProof/>
-          <w:sz w:val="20"/>
-          <w:szCs w:val="20"/>
-        </w:rPr>
-        <w:t xml:space="preserve"> </w:t>
-      </w:r>
-      <w:r>
-        <w:rPr>
-          <w:rFonts w:ascii="Consolas" w:hAnsi="Consolas" w:cs="Consolas"/>
-          <w:b/>
-          <w:noProof/>
-          <w:color w:val="2B91AF"/>
-          <w:sz w:val="20"/>
-          <w:szCs w:val="20"/>
-        </w:rPr>
-        <w:t>ExtendedH</w:t>
-      </w:r>
-      <w:r>
-        <w:rPr>
-          <w:rFonts w:ascii="Consolas" w:hAnsi="Consolas" w:cs="Consolas"/>
-          <w:b/>
-          <w:noProof/>
-          <w:color w:val="2B91AF"/>
-          <w:sz w:val="20"/>
-          <w:szCs w:val="20"/>
-        </w:rPr>
-        <w:t>ostFunctions</w:t>
-      </w:r>
-      <w:r>
-        <w:rPr>
-          <w:rFonts w:ascii="Consolas" w:hAnsi="Consolas" w:cs="Consolas"/>
-          <w:noProof/>
-          <w:sz w:val="20"/>
-          <w:szCs w:val="20"/>
-        </w:rPr>
-        <w:t>());</w:t>
-      </w:r>
-    </w:p>
-    <w:p>
-      <w:pPr>
-        <w:spacing w:before="280" w:after="200"/>
-        <w:ind w:left="360"/>
-      </w:pPr>
-      <w:r>
-        <w:t xml:space="preserve">By exposing an instance of </w:t>
-      </w:r>
-      <w:r>
-        <w:rPr>
-          <w:b/>
-        </w:rPr>
-        <w:t>ExtendedHostFunctions</w:t>
-      </w:r>
-      <w:r>
-        <w:t>, the host hands over the keys to the kingdom:</w:t>
-      </w:r>
-    </w:p>
-    <w:p>
-      <w:pPr>
-        <w:keepNext/>
-        <w:pBdr>
-          <w:bottom w:val="single" w:sz="4" w:space="1" w:color="auto"/>
-        </w:pBdr>
-        <w:shd w:val="clear" w:color="auto" w:fill="C6D9F1" w:themeFill="text2" w:themeFillTint="33"/>
-        <w:autoSpaceDE w:val="0"/>
-        <w:autoSpaceDN w:val="0"/>
-        <w:adjustRightInd w:val="0"/>
-        <w:spacing w:line="240" w:lineRule="auto"/>
-        <w:ind w:left="720" w:right="720"/>
-        <w:rPr>
-          <w:rFonts w:ascii="Consolas" w:hAnsi="Consolas" w:cs="Consolas"/>
-          <w:noProof/>
-          <w:sz w:val="20"/>
-          <w:szCs w:val="20"/>
-        </w:rPr>
-      </w:pPr>
-      <w:r>
-        <w:rPr>
-          <w:rFonts w:ascii="Consolas" w:hAnsi="Consolas" w:cs="Consolas"/>
-          <w:noProof/>
-          <w:sz w:val="20"/>
-          <w:szCs w:val="20"/>
-        </w:rPr>
-        <w:t xml:space="preserve">Script - </w:t>
-      </w:r>
-      <w:r>
-        <w:rPr>
-          <w:rFonts w:ascii="Consolas" w:hAnsi="Consolas" w:cs="Consolas"/>
-          <w:noProof/>
-          <w:sz w:val="20"/>
-          <w:szCs w:val="20"/>
-        </w:rPr>
-        <w:t>JavaScript</w:t>
-      </w:r>
-    </w:p>
-    <w:p>
-      <w:pPr>
-        <w:keepNext/>
-        <w:shd w:val="clear" w:color="auto" w:fill="F2F2F2" w:themeFill="background1" w:themeFillShade="F2"/>
-        <w:autoSpaceDE w:val="0"/>
-        <w:autoSpaceDN w:val="0"/>
-        <w:adjustRightInd w:val="0"/>
-        <w:spacing w:before="0" w:line="240" w:lineRule="auto"/>
-        <w:ind w:left="720" w:right="720"/>
-        <w:rPr>
-          <w:rFonts w:ascii="Consolas" w:hAnsi="Consolas" w:cs="Consolas"/>
-          <w:noProof/>
-          <w:color w:val="A31515"/>
-          <w:sz w:val="20"/>
-          <w:szCs w:val="20"/>
-        </w:rPr>
-      </w:pPr>
-      <w:r>
-        <w:rPr>
-          <w:rFonts w:ascii="Consolas" w:hAnsi="Consolas" w:cs="Consolas"/>
-          <w:noProof/>
-          <w:color w:val="A31515"/>
-          <w:sz w:val="20"/>
-          <w:szCs w:val="20"/>
-        </w:rPr>
-        <w:t xml:space="preserve">var </w:t>
-      </w:r>
-      <w:r>
-        <w:rPr>
-          <w:rFonts w:ascii="Consolas" w:hAnsi="Consolas" w:cs="Consolas"/>
-          <w:noProof/>
-          <w:color w:val="A31515"/>
-          <w:sz w:val="20"/>
-          <w:szCs w:val="20"/>
-        </w:rPr>
-        <w:t xml:space="preserve">List = </w:t>
-      </w:r>
-      <w:r>
-        <w:rPr>
-          <w:rFonts w:ascii="Consolas" w:hAnsi="Consolas" w:cs="Consolas"/>
-          <w:b/>
-          <w:noProof/>
-          <w:color w:val="A31515"/>
-          <w:sz w:val="20"/>
-          <w:szCs w:val="20"/>
-        </w:rPr>
-        <w:t>xHost.type</w:t>
-      </w:r>
-      <w:r>
-        <w:rPr>
-          <w:rFonts w:ascii="Consolas" w:hAnsi="Consolas" w:cs="Consolas"/>
-          <w:noProof/>
-          <w:color w:val="A31515"/>
-          <w:sz w:val="20"/>
-          <w:szCs w:val="20"/>
-        </w:rPr>
-        <w:t>('System.Collections.Generic.List'</w:t>
-      </w:r>
-      <w:r>
-        <w:rPr>
-          <w:rFonts w:ascii="Consolas" w:hAnsi="Consolas" w:cs="Consolas"/>
-          <w:noProof/>
-          <w:color w:val="A31515"/>
-          <w:sz w:val="20"/>
-          <w:szCs w:val="20"/>
-        </w:rPr>
-        <w:t>)</w:t>
-      </w:r>
-      <w:r>
-        <w:rPr>
-          <w:rFonts w:ascii="Consolas" w:hAnsi="Consolas" w:cs="Consolas"/>
-          <w:noProof/>
-          <w:color w:val="A31515"/>
-          <w:sz w:val="20"/>
-          <w:szCs w:val="20"/>
-        </w:rPr>
-        <w:t>;</w:t>
-      </w:r>
-    </w:p>
-    <w:p>
-      <w:pPr>
-        <w:keepNext/>
-        <w:shd w:val="clear" w:color="auto" w:fill="F2F2F2" w:themeFill="background1" w:themeFillShade="F2"/>
-        <w:autoSpaceDE w:val="0"/>
-        <w:autoSpaceDN w:val="0"/>
-        <w:adjustRightInd w:val="0"/>
-        <w:spacing w:before="0" w:line="240" w:lineRule="auto"/>
-        <w:ind w:left="720" w:right="720"/>
-        <w:rPr>
-          <w:rFonts w:ascii="Consolas" w:hAnsi="Consolas" w:cs="Consolas"/>
-          <w:noProof/>
-          <w:color w:val="A31515"/>
-          <w:sz w:val="20"/>
-          <w:szCs w:val="20"/>
-        </w:rPr>
-      </w:pPr>
-      <w:r>
-        <w:rPr>
-          <w:rFonts w:ascii="Consolas" w:hAnsi="Consolas" w:cs="Consolas"/>
-          <w:noProof/>
-          <w:color w:val="A31515"/>
-          <w:sz w:val="20"/>
-          <w:szCs w:val="20"/>
-        </w:rPr>
-        <w:t xml:space="preserve">var DayOfWeek = </w:t>
-      </w:r>
-      <w:r>
-        <w:rPr>
-          <w:rFonts w:ascii="Consolas" w:hAnsi="Consolas" w:cs="Consolas"/>
-          <w:b/>
-          <w:noProof/>
-          <w:color w:val="A31515"/>
-          <w:sz w:val="20"/>
-          <w:szCs w:val="20"/>
-        </w:rPr>
-        <w:t>xHost.type</w:t>
-      </w:r>
-      <w:r>
-        <w:rPr>
-          <w:rFonts w:ascii="Consolas" w:hAnsi="Consolas" w:cs="Consolas"/>
-          <w:noProof/>
-          <w:color w:val="A31515"/>
-          <w:sz w:val="20"/>
-          <w:szCs w:val="20"/>
-        </w:rPr>
-        <w:t>(</w:t>
-      </w:r>
-      <w:r>
-        <w:rPr>
-          <w:rFonts w:ascii="Consolas" w:hAnsi="Consolas" w:cs="Consolas"/>
-          <w:noProof/>
-          <w:color w:val="A31515"/>
-          <w:sz w:val="20"/>
-          <w:szCs w:val="20"/>
-        </w:rPr>
-        <w:t>'</w:t>
-      </w:r>
-      <w:r>
-        <w:rPr>
-          <w:rFonts w:ascii="Consolas" w:hAnsi="Consolas" w:cs="Consolas"/>
-          <w:noProof/>
-          <w:color w:val="A31515"/>
-          <w:sz w:val="20"/>
-          <w:szCs w:val="20"/>
-        </w:rPr>
-        <w:t>System.DayOfWeek</w:t>
-      </w:r>
-      <w:r>
-        <w:rPr>
-          <w:rFonts w:ascii="Consolas" w:hAnsi="Consolas" w:cs="Consolas"/>
-          <w:noProof/>
-          <w:color w:val="A31515"/>
-          <w:sz w:val="20"/>
-          <w:szCs w:val="20"/>
-        </w:rPr>
-        <w:t>'</w:t>
-      </w:r>
-      <w:r>
-        <w:rPr>
-          <w:rFonts w:ascii="Consolas" w:hAnsi="Consolas" w:cs="Consolas"/>
-          <w:noProof/>
-          <w:color w:val="A31515"/>
-          <w:sz w:val="20"/>
-          <w:szCs w:val="20"/>
-        </w:rPr>
-        <w:t>);</w:t>
-      </w:r>
-    </w:p>
-    <w:p>
-      <w:pPr>
-        <w:keepNext/>
-        <w:shd w:val="clear" w:color="auto" w:fill="F2F2F2" w:themeFill="background1" w:themeFillShade="F2"/>
-        <w:autoSpaceDE w:val="0"/>
-        <w:autoSpaceDN w:val="0"/>
-        <w:adjustRightInd w:val="0"/>
-        <w:spacing w:before="0" w:line="240" w:lineRule="auto"/>
-        <w:ind w:left="720" w:right="720"/>
-        <w:rPr>
-          <w:rFonts w:ascii="Consolas" w:hAnsi="Consolas" w:cs="Consolas"/>
-          <w:noProof/>
-          <w:color w:val="A31515"/>
-          <w:sz w:val="20"/>
-          <w:szCs w:val="20"/>
-        </w:rPr>
-      </w:pPr>
-      <w:r>
-        <w:rPr>
-          <w:rFonts w:ascii="Consolas" w:hAnsi="Consolas" w:cs="Consolas"/>
-          <w:noProof/>
-          <w:color w:val="A31515"/>
-          <w:sz w:val="20"/>
-          <w:szCs w:val="20"/>
-        </w:rPr>
-        <w:t xml:space="preserve">var </w:t>
-      </w:r>
-      <w:r>
-        <w:rPr>
-          <w:rFonts w:ascii="Consolas" w:hAnsi="Consolas" w:cs="Consolas"/>
-          <w:noProof/>
-          <w:color w:val="A31515"/>
-          <w:sz w:val="20"/>
-          <w:szCs w:val="20"/>
-        </w:rPr>
-        <w:t>week</w:t>
-      </w:r>
-      <w:r>
-        <w:rPr>
-          <w:rFonts w:ascii="Consolas" w:hAnsi="Consolas" w:cs="Consolas"/>
-          <w:noProof/>
-          <w:color w:val="A31515"/>
-          <w:sz w:val="20"/>
-          <w:szCs w:val="20"/>
-        </w:rPr>
-        <w:t xml:space="preserve"> = xHost.newObj(List(DayOfWeek), 7);</w:t>
-      </w:r>
-    </w:p>
-    <w:p>
-      <w:pPr>
-        <w:shd w:val="clear" w:color="auto" w:fill="F2F2F2" w:themeFill="background1" w:themeFillShade="F2"/>
-        <w:autoSpaceDE w:val="0"/>
-        <w:autoSpaceDN w:val="0"/>
-        <w:adjustRightInd w:val="0"/>
-        <w:spacing w:before="0" w:line="240" w:lineRule="auto"/>
-        <w:ind w:left="720" w:right="720"/>
-        <w:rPr>
-          <w:rFonts w:ascii="Consolas" w:hAnsi="Consolas" w:cs="Consolas"/>
-          <w:noProof/>
-          <w:color w:val="A31515"/>
-          <w:sz w:val="20"/>
-          <w:szCs w:val="20"/>
-        </w:rPr>
-      </w:pPr>
-      <w:r>
-        <w:rPr>
-          <w:rFonts w:ascii="Consolas" w:hAnsi="Consolas" w:cs="Consolas"/>
-          <w:noProof/>
-          <w:color w:val="A31515"/>
-          <w:sz w:val="20"/>
-          <w:szCs w:val="20"/>
-        </w:rPr>
-        <w:t>week</w:t>
-      </w:r>
-      <w:r>
-        <w:rPr>
-          <w:rFonts w:ascii="Consolas" w:hAnsi="Consolas" w:cs="Consolas"/>
-          <w:noProof/>
-          <w:color w:val="A31515"/>
-          <w:sz w:val="20"/>
-          <w:szCs w:val="20"/>
-        </w:rPr>
-        <w:t>.Add(DayOfWeek.Sunday);</w:t>
-      </w:r>
-    </w:p>
-    <w:p>
-      <w:pPr>
-        <w:spacing w:before="280" w:after="200"/>
-        <w:ind w:left="360"/>
-      </w:pPr>
-      <w:r>
-        <w:t xml:space="preserve">You can </w:t>
-      </w:r>
-      <w:r>
-        <w:t>even</w:t>
-      </w:r>
-      <w:r>
-        <w:t xml:space="preserve"> import entire assemblies:</w:t>
-      </w:r>
-    </w:p>
-    <w:p>
-      <w:pPr>
-        <w:keepNext/>
-        <w:pBdr>
-          <w:bottom w:val="single" w:sz="4" w:space="1" w:color="auto"/>
-        </w:pBdr>
-        <w:shd w:val="clear" w:color="auto" w:fill="C6D9F1" w:themeFill="text2" w:themeFillTint="33"/>
-        <w:autoSpaceDE w:val="0"/>
-        <w:autoSpaceDN w:val="0"/>
-        <w:adjustRightInd w:val="0"/>
-        <w:spacing w:line="240" w:lineRule="auto"/>
-        <w:ind w:left="720" w:right="720"/>
-        <w:rPr>
-          <w:rFonts w:ascii="Consolas" w:hAnsi="Consolas" w:cs="Consolas"/>
-          <w:noProof/>
-          <w:sz w:val="20"/>
-          <w:szCs w:val="20"/>
-        </w:rPr>
-      </w:pPr>
-      <w:r>
-        <w:rPr>
-          <w:rFonts w:ascii="Consolas" w:hAnsi="Consolas" w:cs="Consolas"/>
-          <w:noProof/>
-          <w:sz w:val="20"/>
-          <w:szCs w:val="20"/>
-        </w:rPr>
-        <w:t xml:space="preserve">Script - </w:t>
-      </w:r>
-      <w:r>
-        <w:rPr>
-          <w:rFonts w:ascii="Consolas" w:hAnsi="Consolas" w:cs="Consolas"/>
-          <w:noProof/>
-          <w:sz w:val="20"/>
-          <w:szCs w:val="20"/>
-        </w:rPr>
-        <w:t>JavaScript</w:t>
-      </w:r>
-    </w:p>
-    <w:p>
-      <w:pPr>
-        <w:keepNext/>
-        <w:shd w:val="clear" w:color="auto" w:fill="F2F2F2" w:themeFill="background1" w:themeFillShade="F2"/>
-        <w:autoSpaceDE w:val="0"/>
-        <w:autoSpaceDN w:val="0"/>
-        <w:adjustRightInd w:val="0"/>
-        <w:spacing w:before="0" w:line="240" w:lineRule="auto"/>
-        <w:ind w:left="720" w:right="720"/>
-        <w:rPr>
-          <w:rFonts w:ascii="Consolas" w:hAnsi="Consolas" w:cs="Consolas"/>
-          <w:noProof/>
-          <w:color w:val="A31515"/>
-          <w:sz w:val="20"/>
-          <w:szCs w:val="20"/>
-        </w:rPr>
-      </w:pPr>
-      <w:r>
-        <w:rPr>
-          <w:rFonts w:ascii="Consolas" w:hAnsi="Consolas" w:cs="Consolas"/>
-          <w:noProof/>
-          <w:color w:val="A31515"/>
-          <w:sz w:val="20"/>
-          <w:szCs w:val="20"/>
-        </w:rPr>
-        <w:t xml:space="preserve">var </w:t>
-      </w:r>
-      <w:r>
-        <w:rPr>
-          <w:rFonts w:ascii="Consolas" w:hAnsi="Consolas" w:cs="Consolas"/>
-          <w:noProof/>
-          <w:color w:val="A31515"/>
-          <w:sz w:val="20"/>
-          <w:szCs w:val="20"/>
-        </w:rPr>
-        <w:t>clr = xHost.</w:t>
-      </w:r>
-      <w:r>
-        <w:rPr>
-          <w:rFonts w:ascii="Consolas" w:hAnsi="Consolas" w:cs="Consolas"/>
-          <w:b/>
-          <w:noProof/>
-          <w:color w:val="A31515"/>
-          <w:sz w:val="20"/>
-          <w:szCs w:val="20"/>
-        </w:rPr>
-        <w:t>lib</w:t>
-      </w:r>
-      <w:r>
-        <w:rPr>
-          <w:rFonts w:ascii="Consolas" w:hAnsi="Consolas" w:cs="Consolas"/>
-          <w:noProof/>
-          <w:color w:val="A31515"/>
-          <w:sz w:val="20"/>
-          <w:szCs w:val="20"/>
-        </w:rPr>
-        <w:t>(</w:t>
-      </w:r>
-      <w:r>
-        <w:rPr>
-          <w:rFonts w:ascii="Consolas" w:hAnsi="Consolas" w:cs="Consolas"/>
-          <w:noProof/>
-          <w:color w:val="A31515"/>
-          <w:sz w:val="20"/>
-          <w:szCs w:val="20"/>
-        </w:rPr>
-        <w:t>'</w:t>
-      </w:r>
-      <w:r>
-        <w:rPr>
-          <w:rFonts w:ascii="Consolas" w:hAnsi="Consolas" w:cs="Consolas"/>
-          <w:noProof/>
-          <w:color w:val="A31515"/>
-          <w:sz w:val="20"/>
-          <w:szCs w:val="20"/>
-        </w:rPr>
-        <w:t>mscorlib</w:t>
-      </w:r>
-      <w:r>
-        <w:rPr>
-          <w:rFonts w:ascii="Consolas" w:hAnsi="Consolas" w:cs="Consolas"/>
-          <w:noProof/>
-          <w:color w:val="A31515"/>
-          <w:sz w:val="20"/>
-          <w:szCs w:val="20"/>
-        </w:rPr>
-        <w:t>'</w:t>
-      </w:r>
-      <w:r>
-        <w:rPr>
-          <w:rFonts w:ascii="Consolas" w:hAnsi="Consolas" w:cs="Consolas"/>
-          <w:noProof/>
-          <w:color w:val="A31515"/>
-          <w:sz w:val="20"/>
-          <w:szCs w:val="20"/>
-        </w:rPr>
-        <w:t xml:space="preserve">, </w:t>
-      </w:r>
-      <w:r>
-        <w:rPr>
-          <w:rFonts w:ascii="Consolas" w:hAnsi="Consolas" w:cs="Consolas"/>
-          <w:noProof/>
-          <w:color w:val="A31515"/>
-          <w:sz w:val="20"/>
-          <w:szCs w:val="20"/>
-        </w:rPr>
-        <w:t>'</w:t>
-      </w:r>
-      <w:r>
-        <w:rPr>
-          <w:rFonts w:ascii="Consolas" w:hAnsi="Consolas" w:cs="Consolas"/>
-          <w:noProof/>
-          <w:color w:val="A31515"/>
-          <w:sz w:val="20"/>
-          <w:szCs w:val="20"/>
-        </w:rPr>
-        <w:t>System</w:t>
-      </w:r>
-      <w:r>
-        <w:rPr>
-          <w:rFonts w:ascii="Consolas" w:hAnsi="Consolas" w:cs="Consolas"/>
-          <w:noProof/>
-          <w:color w:val="A31515"/>
-          <w:sz w:val="20"/>
-          <w:szCs w:val="20"/>
-        </w:rPr>
-        <w:t>'</w:t>
-      </w:r>
-      <w:r>
-        <w:rPr>
-          <w:rFonts w:ascii="Consolas" w:hAnsi="Consolas" w:cs="Consolas"/>
-          <w:noProof/>
-          <w:color w:val="A31515"/>
-          <w:sz w:val="20"/>
-          <w:szCs w:val="20"/>
-        </w:rPr>
-        <w:t xml:space="preserve">, </w:t>
-      </w:r>
-      <w:r>
-        <w:rPr>
-          <w:rFonts w:ascii="Consolas" w:hAnsi="Consolas" w:cs="Consolas"/>
-          <w:noProof/>
-          <w:color w:val="A31515"/>
-          <w:sz w:val="20"/>
-          <w:szCs w:val="20"/>
-        </w:rPr>
-        <w:t>'</w:t>
-      </w:r>
-      <w:r>
-        <w:rPr>
-          <w:rFonts w:ascii="Consolas" w:hAnsi="Consolas" w:cs="Consolas"/>
-          <w:noProof/>
-          <w:color w:val="A31515"/>
-          <w:sz w:val="20"/>
-          <w:szCs w:val="20"/>
-        </w:rPr>
-        <w:t>System.Core</w:t>
-      </w:r>
-      <w:r>
-        <w:rPr>
-          <w:rFonts w:ascii="Consolas" w:hAnsi="Consolas" w:cs="Consolas"/>
-          <w:noProof/>
-          <w:color w:val="A31515"/>
-          <w:sz w:val="20"/>
-          <w:szCs w:val="20"/>
-        </w:rPr>
-        <w:t>'</w:t>
-      </w:r>
-      <w:r>
-        <w:rPr>
-          <w:rFonts w:ascii="Consolas" w:hAnsi="Consolas" w:cs="Consolas"/>
-          <w:noProof/>
-          <w:color w:val="A31515"/>
-          <w:sz w:val="20"/>
-          <w:szCs w:val="20"/>
-        </w:rPr>
-        <w:t>);</w:t>
-      </w:r>
-    </w:p>
-    <w:p>
-      <w:pPr>
-        <w:shd w:val="clear" w:color="auto" w:fill="F2F2F2" w:themeFill="background1" w:themeFillShade="F2"/>
-        <w:autoSpaceDE w:val="0"/>
-        <w:autoSpaceDN w:val="0"/>
-        <w:adjustRightInd w:val="0"/>
-        <w:spacing w:before="0" w:line="240" w:lineRule="auto"/>
-        <w:ind w:left="720" w:right="720"/>
-        <w:rPr>
-          <w:rFonts w:ascii="Consolas" w:hAnsi="Consolas" w:cs="Consolas"/>
-          <w:noProof/>
-          <w:color w:val="A31515"/>
-          <w:sz w:val="20"/>
-          <w:szCs w:val="20"/>
-        </w:rPr>
-      </w:pPr>
-      <w:r>
-        <w:rPr>
-          <w:rFonts w:ascii="Consolas" w:hAnsi="Consolas" w:cs="Consolas"/>
-          <w:noProof/>
-          <w:color w:val="A31515"/>
-          <w:sz w:val="20"/>
-          <w:szCs w:val="20"/>
-        </w:rPr>
-        <w:t>var Dictionary = clr.System.Collections.Generic.Dictionary;</w:t>
+          <w:color w:val="A31515"/>
+          <w:sz w:val="20"/>
+          <w:szCs w:val="20"/>
+        </w:rPr>
+      </w:pPr>
+      <w:r>
+        <w:rPr>
+          <w:rFonts w:ascii="Consolas" w:hAnsi="Consolas" w:cs="Consolas"/>
+          <w:noProof/>
+          <w:color w:val="A31515"/>
+          <w:sz w:val="20"/>
+          <w:szCs w:val="20"/>
+        </w:rPr>
+        <w:t>myDictionary.Add(</w:t>
+      </w:r>
+      <w:r>
+        <w:rPr>
+          <w:rFonts w:ascii="Consolas" w:hAnsi="Consolas" w:cs="Consolas"/>
+          <w:noProof/>
+          <w:color w:val="A31515"/>
+          <w:sz w:val="20"/>
+          <w:szCs w:val="20"/>
+        </w:rPr>
+        <w:t>'foo'</w:t>
+      </w:r>
+      <w:r>
+        <w:rPr>
+          <w:rFonts w:ascii="Consolas" w:hAnsi="Consolas" w:cs="Consolas"/>
+          <w:noProof/>
+          <w:color w:val="A31515"/>
+          <w:sz w:val="20"/>
+          <w:szCs w:val="20"/>
+        </w:rPr>
+        <w:t>, 123);</w:t>
       </w:r>
     </w:p>
     <w:p>
@@ -7680,19 +6957,7 @@
         <w:spacing w:before="280"/>
       </w:pPr>
       <w:r>
-        <w:t xml:space="preserve">Can the host </w:t>
-      </w:r>
-      <w:r>
-        <w:t>call</w:t>
-      </w:r>
-      <w:r>
-        <w:t xml:space="preserve"> script functions and access script objects</w:t>
-      </w:r>
-      <w:r>
-        <w:t xml:space="preserve"> directly</w:t>
-      </w:r>
-      <w:r>
-        <w:t>?</w:t>
+        <w:t>Can I import host types from script code?</w:t>
       </w:r>
     </w:p>
     <w:p>
@@ -7701,60 +6966,13 @@
         <w:ind w:left="360"/>
       </w:pPr>
       <w:r>
-        <w:t xml:space="preserve">Yes. </w:t>
-      </w:r>
-      <w:r>
-        <w:t>ClearScript</w:t>
-      </w:r>
-      <w:r>
-        <w:t xml:space="preserve"> provides a </w:t>
-      </w:r>
-      <w:hyperlink r:id="rId16" w:history="1">
-        <w:r>
-          <w:rPr>
-            <w:rStyle w:val="Hyperlink"/>
-          </w:rPr>
-          <w:t>dyn</w:t>
-        </w:r>
-        <w:r>
-          <w:rPr>
-            <w:rStyle w:val="Hyperlink"/>
-          </w:rPr>
-          <w:t>a</w:t>
-        </w:r>
-        <w:r>
-          <w:rPr>
-            <w:rStyle w:val="Hyperlink"/>
-          </w:rPr>
-          <w:t>m</w:t>
-        </w:r>
-        <w:r>
-          <w:rPr>
-            <w:rStyle w:val="Hyperlink"/>
-          </w:rPr>
-          <w:t>ic</w:t>
-        </w:r>
-      </w:hyperlink>
-      <w:r>
-        <w:t xml:space="preserve"> property named </w:t>
-      </w:r>
-      <w:r>
-        <w:rPr>
-          <w:b/>
-        </w:rPr>
-        <w:t>Script</w:t>
-      </w:r>
-      <w:r>
-        <w:t xml:space="preserve"> that represents </w:t>
-      </w:r>
-      <w:r>
-        <w:t>a</w:t>
-      </w:r>
-      <w:r>
-        <w:t xml:space="preserve"> script engine’</w:t>
-      </w:r>
-      <w:r>
-        <w:t>s root-level namespace. Consider the following script:</w:t>
+        <w:t xml:space="preserve">Not without the host’s </w:t>
+      </w:r>
+      <w:r>
+        <w:t>explicit</w:t>
+      </w:r>
+      <w:r>
+        <w:t xml:space="preserve"> permission:</w:t>
       </w:r>
     </w:p>
     <w:p>
@@ -7783,16 +7001,7 @@
           <w:sz w:val="20"/>
           <w:szCs w:val="20"/>
         </w:rPr>
-        <w:t xml:space="preserve">Script - </w:t>
-      </w:r>
-      <w:r>
-        <w:rPr>
-          <w:rFonts w:ascii="Consolas" w:hAnsi="Consolas" w:cs="Consolas"/>
-          <w:noProof/>
-          <w:sz w:val="20"/>
-          <w:szCs w:val="20"/>
-        </w:rPr>
-        <w:t>JavaScript</w:t>
+        <w:t>Host – C#</w:t>
       </w:r>
     </w:p>
     <w:p>
@@ -7807,40 +7016,55 @@
         <w:rPr>
           <w:rFonts w:ascii="Consolas" w:hAnsi="Consolas" w:cs="Consolas"/>
           <w:noProof/>
-          <w:color w:val="A31515"/>
-          <w:sz w:val="20"/>
-          <w:szCs w:val="20"/>
-        </w:rPr>
-      </w:pPr>
-      <w:r>
-        <w:rPr>
-          <w:rFonts w:ascii="Consolas" w:hAnsi="Consolas" w:cs="Consolas"/>
-          <w:noProof/>
-          <w:color w:val="A31515"/>
-          <w:sz w:val="20"/>
-          <w:szCs w:val="20"/>
-        </w:rPr>
-        <w:t xml:space="preserve">function </w:t>
-      </w:r>
-      <w:r>
-        <w:rPr>
-          <w:rFonts w:ascii="Consolas" w:hAnsi="Consolas" w:cs="Consolas"/>
-          <w:noProof/>
-          <w:color w:val="A31515"/>
-          <w:sz w:val="20"/>
-          <w:szCs w:val="20"/>
-        </w:rPr>
-        <w:t>myFunc</w:t>
-      </w:r>
-      <w:r>
-        <w:rPr>
-          <w:rFonts w:ascii="Consolas" w:hAnsi="Consolas" w:cs="Consolas"/>
-          <w:noProof/>
-          <w:color w:val="A31515"/>
-          <w:sz w:val="20"/>
-          <w:szCs w:val="20"/>
-        </w:rPr>
-        <w:t>(x, y, z) {</w:t>
+          <w:sz w:val="20"/>
+          <w:szCs w:val="20"/>
+        </w:rPr>
+      </w:pPr>
+      <w:r>
+        <w:rPr>
+          <w:rFonts w:ascii="Consolas" w:hAnsi="Consolas" w:cs="Consolas"/>
+          <w:noProof/>
+          <w:color w:val="0000FF"/>
+          <w:sz w:val="20"/>
+          <w:szCs w:val="20"/>
+        </w:rPr>
+        <w:t>using</w:t>
+      </w:r>
+      <w:r>
+        <w:rPr>
+          <w:rFonts w:ascii="Consolas" w:hAnsi="Consolas" w:cs="Consolas"/>
+          <w:noProof/>
+          <w:sz w:val="20"/>
+          <w:szCs w:val="20"/>
+        </w:rPr>
+        <w:t xml:space="preserve"> </w:t>
+      </w:r>
+      <w:r>
+        <w:rPr>
+          <w:rFonts w:ascii="Consolas" w:hAnsi="Consolas" w:cs="Consolas"/>
+          <w:noProof/>
+          <w:sz w:val="20"/>
+          <w:szCs w:val="20"/>
+        </w:rPr>
+        <w:t>Microsoft.C</w:t>
+      </w:r>
+      <w:r>
+        <w:rPr>
+          <w:rFonts w:ascii="Consolas" w:hAnsi="Consolas" w:cs="Consolas"/>
+          <w:noProof/>
+          <w:sz w:val="20"/>
+          <w:szCs w:val="20"/>
+        </w:rPr>
+        <w:t>learScript</w:t>
+      </w:r>
+      <w:r>
+        <w:rPr>
+          <w:rFonts w:ascii="Consolas" w:hAnsi="Consolas" w:cs="Consolas"/>
+          <w:noProof/>
+          <w:sz w:val="20"/>
+          <w:szCs w:val="20"/>
+        </w:rPr>
+        <w:t>;</w:t>
       </w:r>
     </w:p>
     <w:p>
@@ -7855,80 +7079,18 @@
         <w:rPr>
           <w:rFonts w:ascii="Consolas" w:hAnsi="Consolas" w:cs="Consolas"/>
           <w:noProof/>
-          <w:color w:val="A31515"/>
-          <w:sz w:val="20"/>
-          <w:szCs w:val="20"/>
-        </w:rPr>
-      </w:pPr>
-      <w:r>
-        <w:rPr>
-          <w:rFonts w:ascii="Consolas" w:hAnsi="Consolas" w:cs="Consolas"/>
-          <w:noProof/>
-          <w:color w:val="A31515"/>
-          <w:sz w:val="20"/>
-          <w:szCs w:val="20"/>
-        </w:rPr>
-        <w:t xml:space="preserve">    return { x</w:t>
-      </w:r>
-      <w:r>
-        <w:rPr>
-          <w:rFonts w:ascii="Consolas" w:hAnsi="Consolas" w:cs="Consolas"/>
-          <w:noProof/>
-          <w:color w:val="A31515"/>
-          <w:sz w:val="20"/>
-          <w:szCs w:val="20"/>
-        </w:rPr>
-        <w:t>Value</w:t>
-      </w:r>
-      <w:r>
-        <w:rPr>
-          <w:rFonts w:ascii="Consolas" w:hAnsi="Consolas" w:cs="Consolas"/>
-          <w:noProof/>
-          <w:color w:val="A31515"/>
-          <w:sz w:val="20"/>
-          <w:szCs w:val="20"/>
-        </w:rPr>
-        <w:t>: x, y</w:t>
-      </w:r>
-      <w:r>
-        <w:rPr>
-          <w:rFonts w:ascii="Consolas" w:hAnsi="Consolas" w:cs="Consolas"/>
-          <w:noProof/>
-          <w:color w:val="A31515"/>
-          <w:sz w:val="20"/>
-          <w:szCs w:val="20"/>
-        </w:rPr>
-        <w:t>Value</w:t>
-      </w:r>
-      <w:r>
-        <w:rPr>
-          <w:rFonts w:ascii="Consolas" w:hAnsi="Consolas" w:cs="Consolas"/>
-          <w:noProof/>
-          <w:color w:val="A31515"/>
-          <w:sz w:val="20"/>
-          <w:szCs w:val="20"/>
-        </w:rPr>
-        <w:t>: y, z</w:t>
-      </w:r>
-      <w:r>
-        <w:rPr>
-          <w:rFonts w:ascii="Consolas" w:hAnsi="Consolas" w:cs="Consolas"/>
-          <w:noProof/>
-          <w:color w:val="A31515"/>
-          <w:sz w:val="20"/>
-          <w:szCs w:val="20"/>
-        </w:rPr>
-        <w:t>Value</w:t>
-      </w:r>
-      <w:r>
-        <w:rPr>
-          <w:rFonts w:ascii="Consolas" w:hAnsi="Consolas" w:cs="Consolas"/>
-          <w:noProof/>
-          <w:color w:val="A31515"/>
-          <w:sz w:val="20"/>
-          <w:szCs w:val="20"/>
-        </w:rPr>
-        <w:t>: z };</w:t>
+          <w:sz w:val="20"/>
+          <w:szCs w:val="20"/>
+        </w:rPr>
+      </w:pPr>
+      <w:r>
+        <w:rPr>
+          <w:rFonts w:ascii="Consolas" w:hAnsi="Consolas" w:cs="Consolas"/>
+          <w:noProof/>
+          <w:sz w:val="20"/>
+          <w:szCs w:val="20"/>
+        </w:rPr>
+        <w:t>…</w:t>
       </w:r>
     </w:p>
     <w:p>
@@ -7942,20 +7104,117 @@
         <w:rPr>
           <w:rFonts w:ascii="Consolas" w:hAnsi="Consolas" w:cs="Consolas"/>
           <w:noProof/>
-          <w:color w:val="A31515"/>
-          <w:sz w:val="20"/>
-          <w:szCs w:val="20"/>
-        </w:rPr>
-      </w:pPr>
-      <w:r>
-        <w:rPr>
-          <w:rFonts w:ascii="Consolas" w:hAnsi="Consolas" w:cs="Consolas"/>
-          <w:noProof/>
-          <w:color w:val="A31515"/>
-          <w:sz w:val="20"/>
-          <w:szCs w:val="20"/>
-        </w:rPr>
-        <w:t>}</w:t>
+          <w:sz w:val="20"/>
+          <w:szCs w:val="20"/>
+        </w:rPr>
+      </w:pPr>
+      <w:r>
+        <w:rPr>
+          <w:rFonts w:ascii="Consolas" w:hAnsi="Consolas" w:cs="Consolas"/>
+          <w:noProof/>
+          <w:sz w:val="20"/>
+          <w:szCs w:val="20"/>
+        </w:rPr>
+        <w:t>engine.AddHostObject(</w:t>
+      </w:r>
+      <w:r>
+        <w:rPr>
+          <w:rFonts w:ascii="Consolas" w:hAnsi="Consolas" w:cs="Consolas"/>
+          <w:noProof/>
+          <w:color w:val="A31515"/>
+          <w:sz w:val="20"/>
+          <w:szCs w:val="20"/>
+        </w:rPr>
+        <w:t>"</w:t>
+      </w:r>
+      <w:r>
+        <w:rPr>
+          <w:rFonts w:ascii="Consolas" w:hAnsi="Consolas" w:cs="Consolas"/>
+          <w:noProof/>
+          <w:color w:val="A31515"/>
+          <w:sz w:val="20"/>
+          <w:szCs w:val="20"/>
+        </w:rPr>
+        <w:t>x</w:t>
+      </w:r>
+      <w:r>
+        <w:rPr>
+          <w:rFonts w:ascii="Consolas" w:hAnsi="Consolas" w:cs="Consolas"/>
+          <w:noProof/>
+          <w:color w:val="A31515"/>
+          <w:sz w:val="20"/>
+          <w:szCs w:val="20"/>
+        </w:rPr>
+        <w:t>Host</w:t>
+      </w:r>
+      <w:r>
+        <w:rPr>
+          <w:rFonts w:ascii="Consolas" w:hAnsi="Consolas" w:cs="Consolas"/>
+          <w:noProof/>
+          <w:color w:val="A31515"/>
+          <w:sz w:val="20"/>
+          <w:szCs w:val="20"/>
+        </w:rPr>
+        <w:t>"</w:t>
+      </w:r>
+      <w:r>
+        <w:rPr>
+          <w:rFonts w:ascii="Consolas" w:hAnsi="Consolas" w:cs="Consolas"/>
+          <w:noProof/>
+          <w:sz w:val="20"/>
+          <w:szCs w:val="20"/>
+        </w:rPr>
+        <w:t xml:space="preserve">, </w:t>
+      </w:r>
+      <w:r>
+        <w:rPr>
+          <w:rFonts w:ascii="Consolas" w:hAnsi="Consolas" w:cs="Consolas"/>
+          <w:noProof/>
+          <w:color w:val="0000FF"/>
+          <w:sz w:val="20"/>
+          <w:szCs w:val="20"/>
+        </w:rPr>
+        <w:t>new</w:t>
+      </w:r>
+      <w:r>
+        <w:rPr>
+          <w:rFonts w:ascii="Consolas" w:hAnsi="Consolas" w:cs="Consolas"/>
+          <w:noProof/>
+          <w:sz w:val="20"/>
+          <w:szCs w:val="20"/>
+        </w:rPr>
+        <w:t xml:space="preserve"> </w:t>
+      </w:r>
+      <w:r>
+        <w:rPr>
+          <w:rFonts w:ascii="Consolas" w:hAnsi="Consolas" w:cs="Consolas"/>
+          <w:b/>
+          <w:noProof/>
+          <w:color w:val="2B91AF"/>
+          <w:sz w:val="20"/>
+          <w:szCs w:val="20"/>
+        </w:rPr>
+        <w:t>ExtendedH</w:t>
+      </w:r>
+      <w:r>
+        <w:rPr>
+          <w:rFonts w:ascii="Consolas" w:hAnsi="Consolas" w:cs="Consolas"/>
+          <w:b/>
+          <w:noProof/>
+          <w:color w:val="2B91AF"/>
+          <w:sz w:val="20"/>
+          <w:szCs w:val="20"/>
+        </w:rPr>
+        <w:t>ostFunctions</w:t>
+      </w:r>
+      <w:r>
+        <w:rPr>
+          <w:rFonts w:ascii="Consolas" w:hAnsi="Consolas" w:cs="Consolas"/>
+          <w:noProof/>
+          <w:sz w:val="20"/>
+          <w:szCs w:val="20"/>
+        </w:rPr>
+        <w:t>());</w:t>
       </w:r>
     </w:p>
     <w:p>
@@ -7964,37 +7223,19 @@
         <w:ind w:left="360"/>
       </w:pPr>
       <w:r>
-        <w:t>After executing this script</w:t>
-      </w:r>
-      <w:r>
-        <w:t>,</w:t>
-      </w:r>
-      <w:r>
-        <w:t xml:space="preserve"> the host can </w:t>
-      </w:r>
-      <w:r>
-        <w:t xml:space="preserve">directly </w:t>
-      </w:r>
-      <w:r>
-        <w:t xml:space="preserve">invoke </w:t>
-      </w:r>
-      <w:r>
-        <w:rPr>
+        <w:t xml:space="preserve">By exposing an instance of </w:t>
+      </w:r>
+      <w:r>
+        <w:rPr>
+          <w:rFonts w:ascii="Consolas" w:hAnsi="Consolas" w:cs="Consolas"/>
           <w:b/>
-        </w:rPr>
-        <w:t>myFunc</w:t>
-      </w:r>
-      <w:r>
-        <w:t xml:space="preserve"> </w:t>
-      </w:r>
-      <w:r>
-        <w:t xml:space="preserve">and </w:t>
-      </w:r>
-      <w:r>
-        <w:t>examine</w:t>
-      </w:r>
-      <w:r>
-        <w:t xml:space="preserve"> the properties of the object it returns:</w:t>
+          <w:sz w:val="20"/>
+          <w:szCs w:val="20"/>
+        </w:rPr>
+        <w:t>ExtendedHostFunctions</w:t>
+      </w:r>
+      <w:r>
+        <w:t>, the host hands over the keys to the kingdom:</w:t>
       </w:r>
     </w:p>
     <w:p>
@@ -8023,11 +7264,21 @@
           <w:sz w:val="20"/>
           <w:szCs w:val="20"/>
         </w:rPr>
-        <w:t>Host – C#</w:t>
-      </w:r>
-    </w:p>
-    <w:p>
-      <w:pPr>
+        <w:t xml:space="preserve">Script - </w:t>
+      </w:r>
+      <w:r>
+        <w:rPr>
+          <w:rFonts w:ascii="Consolas" w:hAnsi="Consolas" w:cs="Consolas"/>
+          <w:noProof/>
+          <w:sz w:val="20"/>
+          <w:szCs w:val="20"/>
+        </w:rPr>
+        <w:t>JavaScript</w:t>
+      </w:r>
+    </w:p>
+    <w:p>
+      <w:pPr>
+        <w:keepNext/>
         <w:shd w:val="clear" w:color="auto" w:fill="F2F2F2" w:themeFill="background1" w:themeFillShade="F2"/>
         <w:autoSpaceDE w:val="0"/>
         <w:autoSpaceDN w:val="0"/>
@@ -8037,72 +7288,353 @@
         <w:rPr>
           <w:rFonts w:ascii="Consolas" w:hAnsi="Consolas" w:cs="Consolas"/>
           <w:noProof/>
-          <w:sz w:val="20"/>
-          <w:szCs w:val="20"/>
-        </w:rPr>
-      </w:pPr>
-      <w:r>
-        <w:rPr>
-          <w:rFonts w:ascii="Consolas" w:hAnsi="Consolas" w:cs="Consolas"/>
-          <w:noProof/>
-          <w:color w:val="0000FF"/>
-          <w:sz w:val="20"/>
-          <w:szCs w:val="20"/>
-        </w:rPr>
-        <w:t>var</w:t>
-      </w:r>
-      <w:r>
-        <w:rPr>
-          <w:rFonts w:ascii="Consolas" w:hAnsi="Consolas" w:cs="Consolas"/>
-          <w:noProof/>
-          <w:sz w:val="20"/>
-          <w:szCs w:val="20"/>
-        </w:rPr>
-        <w:t xml:space="preserve"> </w:t>
-      </w:r>
-      <w:r>
-        <w:rPr>
-          <w:rFonts w:ascii="Consolas" w:hAnsi="Consolas" w:cs="Consolas"/>
-          <w:noProof/>
-          <w:sz w:val="20"/>
-          <w:szCs w:val="20"/>
-        </w:rPr>
-        <w:t>yV</w:t>
-      </w:r>
-      <w:r>
-        <w:rPr>
-          <w:rFonts w:ascii="Consolas" w:hAnsi="Consolas" w:cs="Consolas"/>
-          <w:noProof/>
-          <w:sz w:val="20"/>
-          <w:szCs w:val="20"/>
-        </w:rPr>
-        <w:t>alue = engine.</w:t>
+          <w:color w:val="A31515"/>
+          <w:sz w:val="20"/>
+          <w:szCs w:val="20"/>
+        </w:rPr>
+      </w:pPr>
+      <w:r>
+        <w:rPr>
+          <w:rFonts w:ascii="Consolas" w:hAnsi="Consolas" w:cs="Consolas"/>
+          <w:noProof/>
+          <w:color w:val="A31515"/>
+          <w:sz w:val="20"/>
+          <w:szCs w:val="20"/>
+        </w:rPr>
+        <w:t xml:space="preserve">var </w:t>
+      </w:r>
+      <w:r>
+        <w:rPr>
+          <w:rFonts w:ascii="Consolas" w:hAnsi="Consolas" w:cs="Consolas"/>
+          <w:noProof/>
+          <w:color w:val="A31515"/>
+          <w:sz w:val="20"/>
+          <w:szCs w:val="20"/>
+        </w:rPr>
+        <w:t xml:space="preserve">List = </w:t>
       </w:r>
       <w:r>
         <w:rPr>
           <w:rFonts w:ascii="Consolas" w:hAnsi="Consolas" w:cs="Consolas"/>
           <w:b/>
           <w:noProof/>
-          <w:sz w:val="20"/>
-          <w:szCs w:val="20"/>
-        </w:rPr>
-        <w:t>Script.</w:t>
+          <w:color w:val="A31515"/>
+          <w:sz w:val="20"/>
+          <w:szCs w:val="20"/>
+        </w:rPr>
+        <w:t>xHost.type</w:t>
+      </w:r>
+      <w:r>
+        <w:rPr>
+          <w:rFonts w:ascii="Consolas" w:hAnsi="Consolas" w:cs="Consolas"/>
+          <w:noProof/>
+          <w:color w:val="A31515"/>
+          <w:sz w:val="20"/>
+          <w:szCs w:val="20"/>
+        </w:rPr>
+        <w:t>('System.Collections.Generic.List'</w:t>
+      </w:r>
+      <w:r>
+        <w:rPr>
+          <w:rFonts w:ascii="Consolas" w:hAnsi="Consolas" w:cs="Consolas"/>
+          <w:noProof/>
+          <w:color w:val="A31515"/>
+          <w:sz w:val="20"/>
+          <w:szCs w:val="20"/>
+        </w:rPr>
+        <w:t>)</w:t>
+      </w:r>
+      <w:r>
+        <w:rPr>
+          <w:rFonts w:ascii="Consolas" w:hAnsi="Consolas" w:cs="Consolas"/>
+          <w:noProof/>
+          <w:color w:val="A31515"/>
+          <w:sz w:val="20"/>
+          <w:szCs w:val="20"/>
+        </w:rPr>
+        <w:t>;</w:t>
+      </w:r>
+    </w:p>
+    <w:p>
+      <w:pPr>
+        <w:keepNext/>
+        <w:shd w:val="clear" w:color="auto" w:fill="F2F2F2" w:themeFill="background1" w:themeFillShade="F2"/>
+        <w:autoSpaceDE w:val="0"/>
+        <w:autoSpaceDN w:val="0"/>
+        <w:adjustRightInd w:val="0"/>
+        <w:spacing w:before="0" w:line="240" w:lineRule="auto"/>
+        <w:ind w:left="720" w:right="720"/>
+        <w:rPr>
+          <w:rFonts w:ascii="Consolas" w:hAnsi="Consolas" w:cs="Consolas"/>
+          <w:noProof/>
+          <w:color w:val="A31515"/>
+          <w:sz w:val="20"/>
+          <w:szCs w:val="20"/>
+        </w:rPr>
+      </w:pPr>
+      <w:r>
+        <w:rPr>
+          <w:rFonts w:ascii="Consolas" w:hAnsi="Consolas" w:cs="Consolas"/>
+          <w:noProof/>
+          <w:color w:val="A31515"/>
+          <w:sz w:val="20"/>
+          <w:szCs w:val="20"/>
+        </w:rPr>
+        <w:t xml:space="preserve">var DayOfWeek = </w:t>
       </w:r>
       <w:r>
         <w:rPr>
           <w:rFonts w:ascii="Consolas" w:hAnsi="Consolas" w:cs="Consolas"/>
           <w:b/>
           <w:noProof/>
-          <w:sz w:val="20"/>
-          <w:szCs w:val="20"/>
-        </w:rPr>
-        <w:t>myFunc</w:t>
+          <w:color w:val="A31515"/>
+          <w:sz w:val="20"/>
+          <w:szCs w:val="20"/>
+        </w:rPr>
+        <w:t>xHost.type</w:t>
+      </w:r>
+      <w:r>
+        <w:rPr>
+          <w:rFonts w:ascii="Consolas" w:hAnsi="Consolas" w:cs="Consolas"/>
+          <w:noProof/>
+          <w:color w:val="A31515"/>
+          <w:sz w:val="20"/>
+          <w:szCs w:val="20"/>
+        </w:rPr>
+        <w:t>(</w:t>
+      </w:r>
+      <w:r>
+        <w:rPr>
+          <w:rFonts w:ascii="Consolas" w:hAnsi="Consolas" w:cs="Consolas"/>
+          <w:noProof/>
+          <w:color w:val="A31515"/>
+          <w:sz w:val="20"/>
+          <w:szCs w:val="20"/>
+        </w:rPr>
+        <w:t>'</w:t>
+      </w:r>
+      <w:r>
+        <w:rPr>
+          <w:rFonts w:ascii="Consolas" w:hAnsi="Consolas" w:cs="Consolas"/>
+          <w:noProof/>
+          <w:color w:val="A31515"/>
+          <w:sz w:val="20"/>
+          <w:szCs w:val="20"/>
+        </w:rPr>
+        <w:t>System.DayOfWeek</w:t>
+      </w:r>
+      <w:r>
+        <w:rPr>
+          <w:rFonts w:ascii="Consolas" w:hAnsi="Consolas" w:cs="Consolas"/>
+          <w:noProof/>
+          <w:color w:val="A31515"/>
+          <w:sz w:val="20"/>
+          <w:szCs w:val="20"/>
+        </w:rPr>
+        <w:t>'</w:t>
+      </w:r>
+      <w:r>
+        <w:rPr>
+          <w:rFonts w:ascii="Consolas" w:hAnsi="Consolas" w:cs="Consolas"/>
+          <w:noProof/>
+          <w:color w:val="A31515"/>
+          <w:sz w:val="20"/>
+          <w:szCs w:val="20"/>
+        </w:rPr>
+        <w:t>);</w:t>
+      </w:r>
+    </w:p>
+    <w:p>
+      <w:pPr>
+        <w:keepNext/>
+        <w:shd w:val="clear" w:color="auto" w:fill="F2F2F2" w:themeFill="background1" w:themeFillShade="F2"/>
+        <w:autoSpaceDE w:val="0"/>
+        <w:autoSpaceDN w:val="0"/>
+        <w:adjustRightInd w:val="0"/>
+        <w:spacing w:before="0" w:line="240" w:lineRule="auto"/>
+        <w:ind w:left="720" w:right="720"/>
+        <w:rPr>
+          <w:rFonts w:ascii="Consolas" w:hAnsi="Consolas" w:cs="Consolas"/>
+          <w:noProof/>
+          <w:color w:val="A31515"/>
+          <w:sz w:val="20"/>
+          <w:szCs w:val="20"/>
+        </w:rPr>
+      </w:pPr>
+      <w:r>
+        <w:rPr>
+          <w:rFonts w:ascii="Consolas" w:hAnsi="Consolas" w:cs="Consolas"/>
+          <w:noProof/>
+          <w:color w:val="A31515"/>
+          <w:sz w:val="20"/>
+          <w:szCs w:val="20"/>
+        </w:rPr>
+        <w:t xml:space="preserve">var </w:t>
+      </w:r>
+      <w:r>
+        <w:rPr>
+          <w:rFonts w:ascii="Consolas" w:hAnsi="Consolas" w:cs="Consolas"/>
+          <w:noProof/>
+          <w:color w:val="A31515"/>
+          <w:sz w:val="20"/>
+          <w:szCs w:val="20"/>
+        </w:rPr>
+        <w:t>week</w:t>
+      </w:r>
+      <w:r>
+        <w:rPr>
+          <w:rFonts w:ascii="Consolas" w:hAnsi="Consolas" w:cs="Consolas"/>
+          <w:noProof/>
+          <w:color w:val="A31515"/>
+          <w:sz w:val="20"/>
+          <w:szCs w:val="20"/>
+        </w:rPr>
+        <w:t xml:space="preserve"> = xHost.newObj(List(DayOfWeek), 7);</w:t>
+      </w:r>
+    </w:p>
+    <w:p>
+      <w:pPr>
+        <w:shd w:val="clear" w:color="auto" w:fill="F2F2F2" w:themeFill="background1" w:themeFillShade="F2"/>
+        <w:autoSpaceDE w:val="0"/>
+        <w:autoSpaceDN w:val="0"/>
+        <w:adjustRightInd w:val="0"/>
+        <w:spacing w:before="0" w:line="240" w:lineRule="auto"/>
+        <w:ind w:left="720" w:right="720"/>
+        <w:rPr>
+          <w:rFonts w:ascii="Consolas" w:hAnsi="Consolas" w:cs="Consolas"/>
+          <w:noProof/>
+          <w:color w:val="A31515"/>
+          <w:sz w:val="20"/>
+          <w:szCs w:val="20"/>
+        </w:rPr>
+      </w:pPr>
+      <w:r>
+        <w:rPr>
+          <w:rFonts w:ascii="Consolas" w:hAnsi="Consolas" w:cs="Consolas"/>
+          <w:noProof/>
+          <w:color w:val="A31515"/>
+          <w:sz w:val="20"/>
+          <w:szCs w:val="20"/>
+        </w:rPr>
+        <w:t>week</w:t>
+      </w:r>
+      <w:r>
+        <w:rPr>
+          <w:rFonts w:ascii="Consolas" w:hAnsi="Consolas" w:cs="Consolas"/>
+          <w:noProof/>
+          <w:color w:val="A31515"/>
+          <w:sz w:val="20"/>
+          <w:szCs w:val="20"/>
+        </w:rPr>
+        <w:t>.Add(DayOfWeek.Sunday);</w:t>
+      </w:r>
+    </w:p>
+    <w:p>
+      <w:pPr>
+        <w:spacing w:before="280" w:after="200"/>
+        <w:ind w:left="360"/>
+      </w:pPr>
+      <w:r>
+        <w:t xml:space="preserve">You can </w:t>
+      </w:r>
+      <w:r>
+        <w:t>even</w:t>
+      </w:r>
+      <w:r>
+        <w:t xml:space="preserve"> import entire assemblies:</w:t>
+      </w:r>
+    </w:p>
+    <w:p>
+      <w:pPr>
+        <w:keepNext/>
+        <w:pBdr>
+          <w:bottom w:val="single" w:sz="4" w:space="1" w:color="auto"/>
+        </w:pBdr>
+        <w:shd w:val="clear" w:color="auto" w:fill="C6D9F1" w:themeFill="text2" w:themeFillTint="33"/>
+        <w:autoSpaceDE w:val="0"/>
+        <w:autoSpaceDN w:val="0"/>
+        <w:adjustRightInd w:val="0"/>
+        <w:spacing w:line="240" w:lineRule="auto"/>
+        <w:ind w:left="720" w:right="720"/>
+        <w:rPr>
+          <w:rFonts w:ascii="Consolas" w:hAnsi="Consolas" w:cs="Consolas"/>
+          <w:noProof/>
+          <w:sz w:val="20"/>
+          <w:szCs w:val="20"/>
+        </w:rPr>
+      </w:pPr>
+      <w:r>
+        <w:rPr>
+          <w:rFonts w:ascii="Consolas" w:hAnsi="Consolas" w:cs="Consolas"/>
+          <w:noProof/>
+          <w:sz w:val="20"/>
+          <w:szCs w:val="20"/>
+        </w:rPr>
+        <w:t xml:space="preserve">Script - </w:t>
+      </w:r>
+      <w:r>
+        <w:rPr>
+          <w:rFonts w:ascii="Consolas" w:hAnsi="Consolas" w:cs="Consolas"/>
+          <w:noProof/>
+          <w:sz w:val="20"/>
+          <w:szCs w:val="20"/>
+        </w:rPr>
+        <w:t>JavaScript</w:t>
+      </w:r>
+    </w:p>
+    <w:p>
+      <w:pPr>
+        <w:keepNext/>
+        <w:shd w:val="clear" w:color="auto" w:fill="F2F2F2" w:themeFill="background1" w:themeFillShade="F2"/>
+        <w:autoSpaceDE w:val="0"/>
+        <w:autoSpaceDN w:val="0"/>
+        <w:adjustRightInd w:val="0"/>
+        <w:spacing w:before="0" w:line="240" w:lineRule="auto"/>
+        <w:ind w:left="720" w:right="720"/>
+        <w:rPr>
+          <w:rFonts w:ascii="Consolas" w:hAnsi="Consolas" w:cs="Consolas"/>
+          <w:noProof/>
+          <w:color w:val="A31515"/>
+          <w:sz w:val="20"/>
+          <w:szCs w:val="20"/>
+        </w:rPr>
+      </w:pPr>
+      <w:r>
+        <w:rPr>
+          <w:rFonts w:ascii="Consolas" w:hAnsi="Consolas" w:cs="Consolas"/>
+          <w:noProof/>
+          <w:color w:val="A31515"/>
+          <w:sz w:val="20"/>
+          <w:szCs w:val="20"/>
+        </w:rPr>
+        <w:t xml:space="preserve">var </w:t>
+      </w:r>
+      <w:r>
+        <w:rPr>
+          <w:rFonts w:ascii="Consolas" w:hAnsi="Consolas" w:cs="Consolas"/>
+          <w:noProof/>
+          <w:color w:val="A31515"/>
+          <w:sz w:val="20"/>
+          <w:szCs w:val="20"/>
+        </w:rPr>
+        <w:t>clr = xHost.</w:t>
       </w:r>
       <w:r>
         <w:rPr>
           <w:rFonts w:ascii="Consolas" w:hAnsi="Consolas" w:cs="Consolas"/>
           <w:b/>
           <w:noProof/>
+          <w:color w:val="A31515"/>
+          <w:sz w:val="20"/>
+          <w:szCs w:val="20"/>
+        </w:rPr>
+        <w:t>lib</w:t>
+      </w:r>
+      <w:r>
+        <w:rPr>
+          <w:rFonts w:ascii="Consolas" w:hAnsi="Consolas" w:cs="Consolas"/>
+          <w:noProof/>
+          <w:color w:val="A31515"/>
           <w:sz w:val="20"/>
           <w:szCs w:val="20"/>
         </w:rPr>
@@ -8112,49 +7644,148 @@
         <w:rPr>
           <w:rFonts w:ascii="Consolas" w:hAnsi="Consolas" w:cs="Consolas"/>
           <w:noProof/>
-          <w:sz w:val="20"/>
-          <w:szCs w:val="20"/>
-        </w:rPr>
-        <w:t xml:space="preserve">1, 2.0, </w:t>
-      </w:r>
-      <w:r>
-        <w:rPr>
-          <w:rFonts w:ascii="Consolas" w:hAnsi="Consolas" w:cs="Consolas"/>
-          <w:noProof/>
-          <w:color w:val="A31515"/>
-          <w:sz w:val="20"/>
-          <w:szCs w:val="20"/>
-        </w:rPr>
-        <w:t>"three"</w:t>
-      </w:r>
-      <w:r>
-        <w:rPr>
-          <w:rFonts w:ascii="Consolas" w:hAnsi="Consolas" w:cs="Consolas"/>
-          <w:b/>
-          <w:noProof/>
-          <w:sz w:val="20"/>
-          <w:szCs w:val="20"/>
-        </w:rPr>
-        <w:t>).y</w:t>
-      </w:r>
-      <w:r>
-        <w:rPr>
-          <w:rFonts w:ascii="Consolas" w:hAnsi="Consolas" w:cs="Consolas"/>
-          <w:b/>
-          <w:noProof/>
-          <w:sz w:val="20"/>
-          <w:szCs w:val="20"/>
-        </w:rPr>
-        <w:t>Value</w:t>
-      </w:r>
-      <w:r>
-        <w:rPr>
-          <w:rFonts w:ascii="Consolas" w:hAnsi="Consolas" w:cs="Consolas"/>
-          <w:noProof/>
-          <w:sz w:val="20"/>
-          <w:szCs w:val="20"/>
-        </w:rPr>
-        <w:t>;</w:t>
+          <w:color w:val="A31515"/>
+          <w:sz w:val="20"/>
+          <w:szCs w:val="20"/>
+        </w:rPr>
+        <w:t>'</w:t>
+      </w:r>
+      <w:r>
+        <w:rPr>
+          <w:rFonts w:ascii="Consolas" w:hAnsi="Consolas" w:cs="Consolas"/>
+          <w:noProof/>
+          <w:color w:val="A31515"/>
+          <w:sz w:val="20"/>
+          <w:szCs w:val="20"/>
+        </w:rPr>
+        <w:t>mscorlib</w:t>
+      </w:r>
+      <w:r>
+        <w:rPr>
+          <w:rFonts w:ascii="Consolas" w:hAnsi="Consolas" w:cs="Consolas"/>
+          <w:noProof/>
+          <w:color w:val="A31515"/>
+          <w:sz w:val="20"/>
+          <w:szCs w:val="20"/>
+        </w:rPr>
+        <w:t>'</w:t>
+      </w:r>
+      <w:r>
+        <w:rPr>
+          <w:rFonts w:ascii="Consolas" w:hAnsi="Consolas" w:cs="Consolas"/>
+          <w:noProof/>
+          <w:color w:val="A31515"/>
+          <w:sz w:val="20"/>
+          <w:szCs w:val="20"/>
+        </w:rPr>
+        <w:t xml:space="preserve">, </w:t>
+      </w:r>
+      <w:r>
+        <w:rPr>
+          <w:rFonts w:ascii="Consolas" w:hAnsi="Consolas" w:cs="Consolas"/>
+          <w:noProof/>
+          <w:color w:val="A31515"/>
+          <w:sz w:val="20"/>
+          <w:szCs w:val="20"/>
+        </w:rPr>
+        <w:t>'</w:t>
+      </w:r>
+      <w:r>
+        <w:rPr>
+          <w:rFonts w:ascii="Consolas" w:hAnsi="Consolas" w:cs="Consolas"/>
+          <w:noProof/>
+          <w:color w:val="A31515"/>
+          <w:sz w:val="20"/>
+          <w:szCs w:val="20"/>
+        </w:rPr>
+        <w:t>System</w:t>
+      </w:r>
+      <w:r>
+        <w:rPr>
+          <w:rFonts w:ascii="Consolas" w:hAnsi="Consolas" w:cs="Consolas"/>
+          <w:noProof/>
+          <w:color w:val="A31515"/>
+          <w:sz w:val="20"/>
+          <w:szCs w:val="20"/>
+        </w:rPr>
+        <w:t>'</w:t>
+      </w:r>
+      <w:r>
+        <w:rPr>
+          <w:rFonts w:ascii="Consolas" w:hAnsi="Consolas" w:cs="Consolas"/>
+          <w:noProof/>
+          <w:color w:val="A31515"/>
+          <w:sz w:val="20"/>
+          <w:szCs w:val="20"/>
+        </w:rPr>
+        <w:t xml:space="preserve">, </w:t>
+      </w:r>
+      <w:r>
+        <w:rPr>
+          <w:rFonts w:ascii="Consolas" w:hAnsi="Consolas" w:cs="Consolas"/>
+          <w:noProof/>
+          <w:color w:val="A31515"/>
+          <w:sz w:val="20"/>
+          <w:szCs w:val="20"/>
+        </w:rPr>
+        <w:t>'</w:t>
+      </w:r>
+      <w:r>
+        <w:rPr>
+          <w:rFonts w:ascii="Consolas" w:hAnsi="Consolas" w:cs="Consolas"/>
+          <w:noProof/>
+          <w:color w:val="A31515"/>
+          <w:sz w:val="20"/>
+          <w:szCs w:val="20"/>
+        </w:rPr>
+        <w:t>System.Core</w:t>
+      </w:r>
+      <w:r>
+        <w:rPr>
+          <w:rFonts w:ascii="Consolas" w:hAnsi="Consolas" w:cs="Consolas"/>
+          <w:noProof/>
+          <w:color w:val="A31515"/>
+          <w:sz w:val="20"/>
+          <w:szCs w:val="20"/>
+        </w:rPr>
+        <w:t>'</w:t>
+      </w:r>
+      <w:r>
+        <w:rPr>
+          <w:rFonts w:ascii="Consolas" w:hAnsi="Consolas" w:cs="Consolas"/>
+          <w:noProof/>
+          <w:color w:val="A31515"/>
+          <w:sz w:val="20"/>
+          <w:szCs w:val="20"/>
+        </w:rPr>
+        <w:t>);</w:t>
+      </w:r>
+    </w:p>
+    <w:p>
+      <w:pPr>
+        <w:shd w:val="clear" w:color="auto" w:fill="F2F2F2" w:themeFill="background1" w:themeFillShade="F2"/>
+        <w:autoSpaceDE w:val="0"/>
+        <w:autoSpaceDN w:val="0"/>
+        <w:adjustRightInd w:val="0"/>
+        <w:spacing w:before="0" w:line="240" w:lineRule="auto"/>
+        <w:ind w:left="720" w:right="720"/>
+        <w:rPr>
+          <w:rFonts w:ascii="Consolas" w:hAnsi="Consolas" w:cs="Consolas"/>
+          <w:noProof/>
+          <w:color w:val="A31515"/>
+          <w:sz w:val="20"/>
+          <w:szCs w:val="20"/>
+        </w:rPr>
+      </w:pPr>
+      <w:r>
+        <w:rPr>
+          <w:rFonts w:ascii="Consolas" w:hAnsi="Consolas" w:cs="Consolas"/>
+          <w:noProof/>
+          <w:color w:val="A31515"/>
+          <w:sz w:val="20"/>
+          <w:szCs w:val="20"/>
+        </w:rPr>
+        <w:t>var Dictionary = clr.System.Collections.Generic.Dictionary;</w:t>
       </w:r>
     </w:p>
     <w:p>
@@ -8167,6 +7798,482 @@
         <w:spacing w:before="280"/>
       </w:pPr>
       <w:r>
+        <w:t xml:space="preserve">Can the host </w:t>
+      </w:r>
+      <w:r>
+        <w:t>call</w:t>
+      </w:r>
+      <w:r>
+        <w:t xml:space="preserve"> script functions and access script objects</w:t>
+      </w:r>
+      <w:r>
+        <w:t xml:space="preserve"> directly</w:t>
+      </w:r>
+      <w:r>
+        <w:t>?</w:t>
+      </w:r>
+    </w:p>
+    <w:p>
+      <w:pPr>
+        <w:spacing w:after="200"/>
+        <w:ind w:left="360"/>
+      </w:pPr>
+      <w:r>
+        <w:t xml:space="preserve">Yes. </w:t>
+      </w:r>
+      <w:r>
+        <w:t>ClearScript</w:t>
+      </w:r>
+      <w:r>
+        <w:t xml:space="preserve"> provides a </w:t>
+      </w:r>
+      <w:hyperlink r:id="rId16" w:history="1">
+        <w:r>
+          <w:rPr>
+            <w:rStyle w:val="Hyperlink"/>
+          </w:rPr>
+          <w:t>dynamic</w:t>
+        </w:r>
+      </w:hyperlink>
+      <w:r>
+        <w:t xml:space="preserve"> property named </w:t>
+      </w:r>
+      <w:r>
+        <w:rPr>
+          <w:rFonts w:ascii="Consolas" w:hAnsi="Consolas" w:cs="Consolas"/>
+          <w:b/>
+          <w:sz w:val="20"/>
+          <w:szCs w:val="20"/>
+        </w:rPr>
+        <w:t>Script</w:t>
+      </w:r>
+      <w:r>
+        <w:t xml:space="preserve"> that represents </w:t>
+      </w:r>
+      <w:r>
+        <w:t>a</w:t>
+      </w:r>
+      <w:r>
+        <w:t xml:space="preserve"> script engine’</w:t>
+      </w:r>
+      <w:r>
+        <w:t>s root-level namespace. Consider the following script:</w:t>
+      </w:r>
+    </w:p>
+    <w:p>
+      <w:pPr>
+        <w:keepNext/>
+        <w:pBdr>
+          <w:bottom w:val="single" w:sz="4" w:space="1" w:color="auto"/>
+        </w:pBdr>
+        <w:shd w:val="clear" w:color="auto" w:fill="C6D9F1" w:themeFill="text2" w:themeFillTint="33"/>
+        <w:autoSpaceDE w:val="0"/>
+        <w:autoSpaceDN w:val="0"/>
+        <w:adjustRightInd w:val="0"/>
+        <w:spacing w:line="240" w:lineRule="auto"/>
+        <w:ind w:left="720" w:right="720"/>
+        <w:rPr>
+          <w:rFonts w:ascii="Consolas" w:hAnsi="Consolas" w:cs="Consolas"/>
+          <w:noProof/>
+          <w:sz w:val="20"/>
+          <w:szCs w:val="20"/>
+        </w:rPr>
+      </w:pPr>
+      <w:r>
+        <w:rPr>
+          <w:rFonts w:ascii="Consolas" w:hAnsi="Consolas" w:cs="Consolas"/>
+          <w:noProof/>
+          <w:sz w:val="20"/>
+          <w:szCs w:val="20"/>
+        </w:rPr>
+        <w:t xml:space="preserve">Script - </w:t>
+      </w:r>
+      <w:r>
+        <w:rPr>
+          <w:rFonts w:ascii="Consolas" w:hAnsi="Consolas" w:cs="Consolas"/>
+          <w:noProof/>
+          <w:sz w:val="20"/>
+          <w:szCs w:val="20"/>
+        </w:rPr>
+        <w:t>JavaScript</w:t>
+      </w:r>
+    </w:p>
+    <w:p>
+      <w:pPr>
+        <w:keepNext/>
+        <w:shd w:val="clear" w:color="auto" w:fill="F2F2F2" w:themeFill="background1" w:themeFillShade="F2"/>
+        <w:autoSpaceDE w:val="0"/>
+        <w:autoSpaceDN w:val="0"/>
+        <w:adjustRightInd w:val="0"/>
+        <w:spacing w:before="0" w:line="240" w:lineRule="auto"/>
+        <w:ind w:left="720" w:right="720"/>
+        <w:rPr>
+          <w:rFonts w:ascii="Consolas" w:hAnsi="Consolas" w:cs="Consolas"/>
+          <w:noProof/>
+          <w:color w:val="A31515"/>
+          <w:sz w:val="20"/>
+          <w:szCs w:val="20"/>
+        </w:rPr>
+      </w:pPr>
+      <w:r>
+        <w:rPr>
+          <w:rFonts w:ascii="Consolas" w:hAnsi="Consolas" w:cs="Consolas"/>
+          <w:noProof/>
+          <w:color w:val="A31515"/>
+          <w:sz w:val="20"/>
+          <w:szCs w:val="20"/>
+        </w:rPr>
+        <w:t xml:space="preserve">function </w:t>
+      </w:r>
+      <w:r>
+        <w:rPr>
+          <w:rFonts w:ascii="Consolas" w:hAnsi="Consolas" w:cs="Consolas"/>
+          <w:noProof/>
+          <w:color w:val="A31515"/>
+          <w:sz w:val="20"/>
+          <w:szCs w:val="20"/>
+        </w:rPr>
+        <w:t>myFunc</w:t>
+      </w:r>
+      <w:r>
+        <w:rPr>
+          <w:rFonts w:ascii="Consolas" w:hAnsi="Consolas" w:cs="Consolas"/>
+          <w:noProof/>
+          <w:color w:val="A31515"/>
+          <w:sz w:val="20"/>
+          <w:szCs w:val="20"/>
+        </w:rPr>
+        <w:t>(x, y, z) {</w:t>
+      </w:r>
+    </w:p>
+    <w:p>
+      <w:pPr>
+        <w:keepNext/>
+        <w:shd w:val="clear" w:color="auto" w:fill="F2F2F2" w:themeFill="background1" w:themeFillShade="F2"/>
+        <w:autoSpaceDE w:val="0"/>
+        <w:autoSpaceDN w:val="0"/>
+        <w:adjustRightInd w:val="0"/>
+        <w:spacing w:before="0" w:line="240" w:lineRule="auto"/>
+        <w:ind w:left="720" w:right="720"/>
+        <w:rPr>
+          <w:rFonts w:ascii="Consolas" w:hAnsi="Consolas" w:cs="Consolas"/>
+          <w:noProof/>
+          <w:color w:val="A31515"/>
+          <w:sz w:val="20"/>
+          <w:szCs w:val="20"/>
+        </w:rPr>
+      </w:pPr>
+      <w:r>
+        <w:rPr>
+          <w:rFonts w:ascii="Consolas" w:hAnsi="Consolas" w:cs="Consolas"/>
+          <w:noProof/>
+          <w:color w:val="A31515"/>
+          <w:sz w:val="20"/>
+          <w:szCs w:val="20"/>
+        </w:rPr>
+        <w:t xml:space="preserve">    return { x</w:t>
+      </w:r>
+      <w:r>
+        <w:rPr>
+          <w:rFonts w:ascii="Consolas" w:hAnsi="Consolas" w:cs="Consolas"/>
+          <w:noProof/>
+          <w:color w:val="A31515"/>
+          <w:sz w:val="20"/>
+          <w:szCs w:val="20"/>
+        </w:rPr>
+        <w:t>Value</w:t>
+      </w:r>
+      <w:r>
+        <w:rPr>
+          <w:rFonts w:ascii="Consolas" w:hAnsi="Consolas" w:cs="Consolas"/>
+          <w:noProof/>
+          <w:color w:val="A31515"/>
+          <w:sz w:val="20"/>
+          <w:szCs w:val="20"/>
+        </w:rPr>
+        <w:t>: x, y</w:t>
+      </w:r>
+      <w:r>
+        <w:rPr>
+          <w:rFonts w:ascii="Consolas" w:hAnsi="Consolas" w:cs="Consolas"/>
+          <w:noProof/>
+          <w:color w:val="A31515"/>
+          <w:sz w:val="20"/>
+          <w:szCs w:val="20"/>
+        </w:rPr>
+        <w:t>Value</w:t>
+      </w:r>
+      <w:r>
+        <w:rPr>
+          <w:rFonts w:ascii="Consolas" w:hAnsi="Consolas" w:cs="Consolas"/>
+          <w:noProof/>
+          <w:color w:val="A31515"/>
+          <w:sz w:val="20"/>
+          <w:szCs w:val="20"/>
+        </w:rPr>
+        <w:t>: y, z</w:t>
+      </w:r>
+      <w:r>
+        <w:rPr>
+          <w:rFonts w:ascii="Consolas" w:hAnsi="Consolas" w:cs="Consolas"/>
+          <w:noProof/>
+          <w:color w:val="A31515"/>
+          <w:sz w:val="20"/>
+          <w:szCs w:val="20"/>
+        </w:rPr>
+        <w:t>Value</w:t>
+      </w:r>
+      <w:r>
+        <w:rPr>
+          <w:rFonts w:ascii="Consolas" w:hAnsi="Consolas" w:cs="Consolas"/>
+          <w:noProof/>
+          <w:color w:val="A31515"/>
+          <w:sz w:val="20"/>
+          <w:szCs w:val="20"/>
+        </w:rPr>
+        <w:t>: z };</w:t>
+      </w:r>
+    </w:p>
+    <w:p>
+      <w:pPr>
+        <w:shd w:val="clear" w:color="auto" w:fill="F2F2F2" w:themeFill="background1" w:themeFillShade="F2"/>
+        <w:autoSpaceDE w:val="0"/>
+        <w:autoSpaceDN w:val="0"/>
+        <w:adjustRightInd w:val="0"/>
+        <w:spacing w:before="0" w:line="240" w:lineRule="auto"/>
+        <w:ind w:left="720" w:right="720"/>
+        <w:rPr>
+          <w:rFonts w:ascii="Consolas" w:hAnsi="Consolas" w:cs="Consolas"/>
+          <w:noProof/>
+          <w:color w:val="A31515"/>
+          <w:sz w:val="20"/>
+          <w:szCs w:val="20"/>
+        </w:rPr>
+      </w:pPr>
+      <w:r>
+        <w:rPr>
+          <w:rFonts w:ascii="Consolas" w:hAnsi="Consolas" w:cs="Consolas"/>
+          <w:noProof/>
+          <w:color w:val="A31515"/>
+          <w:sz w:val="20"/>
+          <w:szCs w:val="20"/>
+        </w:rPr>
+        <w:t>}</w:t>
+      </w:r>
+    </w:p>
+    <w:p>
+      <w:pPr>
+        <w:spacing w:before="280" w:after="200"/>
+        <w:ind w:left="360"/>
+      </w:pPr>
+      <w:r>
+        <w:lastRenderedPageBreak/>
+        <w:t>After executing this script</w:t>
+      </w:r>
+      <w:r>
+        <w:t>,</w:t>
+      </w:r>
+      <w:r>
+        <w:t xml:space="preserve"> the host can </w:t>
+      </w:r>
+      <w:r>
+        <w:t xml:space="preserve">directly </w:t>
+      </w:r>
+      <w:r>
+        <w:t xml:space="preserve">invoke </w:t>
+      </w:r>
+      <w:r>
+        <w:rPr>
+          <w:rFonts w:ascii="Consolas" w:hAnsi="Consolas" w:cs="Consolas"/>
+          <w:b/>
+          <w:sz w:val="20"/>
+          <w:szCs w:val="20"/>
+        </w:rPr>
+        <w:t>myFunc</w:t>
+      </w:r>
+      <w:r>
+        <w:t xml:space="preserve"> </w:t>
+      </w:r>
+      <w:r>
+        <w:t xml:space="preserve">and </w:t>
+      </w:r>
+      <w:r>
+        <w:t>examine</w:t>
+      </w:r>
+      <w:r>
+        <w:t xml:space="preserve"> the properties of the object it returns:</w:t>
+      </w:r>
+    </w:p>
+    <w:p>
+      <w:pPr>
+        <w:keepNext/>
+        <w:pBdr>
+          <w:bottom w:val="single" w:sz="4" w:space="1" w:color="auto"/>
+        </w:pBdr>
+        <w:shd w:val="clear" w:color="auto" w:fill="C6D9F1" w:themeFill="text2" w:themeFillTint="33"/>
+        <w:autoSpaceDE w:val="0"/>
+        <w:autoSpaceDN w:val="0"/>
+        <w:adjustRightInd w:val="0"/>
+        <w:spacing w:line="240" w:lineRule="auto"/>
+        <w:ind w:left="720" w:right="720"/>
+        <w:rPr>
+          <w:rFonts w:ascii="Consolas" w:hAnsi="Consolas" w:cs="Consolas"/>
+          <w:noProof/>
+          <w:sz w:val="20"/>
+          <w:szCs w:val="20"/>
+        </w:rPr>
+      </w:pPr>
+      <w:r>
+        <w:rPr>
+          <w:rFonts w:ascii="Consolas" w:hAnsi="Consolas" w:cs="Consolas"/>
+          <w:noProof/>
+          <w:sz w:val="20"/>
+          <w:szCs w:val="20"/>
+        </w:rPr>
+        <w:t>Host – C#</w:t>
+      </w:r>
+    </w:p>
+    <w:p>
+      <w:pPr>
+        <w:shd w:val="clear" w:color="auto" w:fill="F2F2F2" w:themeFill="background1" w:themeFillShade="F2"/>
+        <w:autoSpaceDE w:val="0"/>
+        <w:autoSpaceDN w:val="0"/>
+        <w:adjustRightInd w:val="0"/>
+        <w:spacing w:before="0" w:line="240" w:lineRule="auto"/>
+        <w:ind w:left="720" w:right="720"/>
+        <w:rPr>
+          <w:rFonts w:ascii="Consolas" w:hAnsi="Consolas" w:cs="Consolas"/>
+          <w:noProof/>
+          <w:sz w:val="20"/>
+          <w:szCs w:val="20"/>
+        </w:rPr>
+      </w:pPr>
+      <w:r>
+        <w:rPr>
+          <w:rFonts w:ascii="Consolas" w:hAnsi="Consolas" w:cs="Consolas"/>
+          <w:noProof/>
+          <w:color w:val="0000FF"/>
+          <w:sz w:val="20"/>
+          <w:szCs w:val="20"/>
+        </w:rPr>
+        <w:t>var</w:t>
+      </w:r>
+      <w:r>
+        <w:rPr>
+          <w:rFonts w:ascii="Consolas" w:hAnsi="Consolas" w:cs="Consolas"/>
+          <w:noProof/>
+          <w:sz w:val="20"/>
+          <w:szCs w:val="20"/>
+        </w:rPr>
+        <w:t xml:space="preserve"> </w:t>
+      </w:r>
+      <w:r>
+        <w:rPr>
+          <w:rFonts w:ascii="Consolas" w:hAnsi="Consolas" w:cs="Consolas"/>
+          <w:noProof/>
+          <w:sz w:val="20"/>
+          <w:szCs w:val="20"/>
+        </w:rPr>
+        <w:t>yV</w:t>
+      </w:r>
+      <w:r>
+        <w:rPr>
+          <w:rFonts w:ascii="Consolas" w:hAnsi="Consolas" w:cs="Consolas"/>
+          <w:noProof/>
+          <w:sz w:val="20"/>
+          <w:szCs w:val="20"/>
+        </w:rPr>
+        <w:t>alue = engine.</w:t>
+      </w:r>
+      <w:r>
+        <w:rPr>
+          <w:rFonts w:ascii="Consolas" w:hAnsi="Consolas" w:cs="Consolas"/>
+          <w:b/>
+          <w:noProof/>
+          <w:sz w:val="20"/>
+          <w:szCs w:val="20"/>
+        </w:rPr>
+        <w:t>Script.</w:t>
+      </w:r>
+      <w:r>
+        <w:rPr>
+          <w:rFonts w:ascii="Consolas" w:hAnsi="Consolas" w:cs="Consolas"/>
+          <w:b/>
+          <w:noProof/>
+          <w:sz w:val="20"/>
+          <w:szCs w:val="20"/>
+        </w:rPr>
+        <w:t>myFunc</w:t>
+      </w:r>
+      <w:r>
+        <w:rPr>
+          <w:rFonts w:ascii="Consolas" w:hAnsi="Consolas" w:cs="Consolas"/>
+          <w:b/>
+          <w:noProof/>
+          <w:sz w:val="20"/>
+          <w:szCs w:val="20"/>
+        </w:rPr>
+        <w:t>(</w:t>
+      </w:r>
+      <w:r>
+        <w:rPr>
+          <w:rFonts w:ascii="Consolas" w:hAnsi="Consolas" w:cs="Consolas"/>
+          <w:noProof/>
+          <w:sz w:val="20"/>
+          <w:szCs w:val="20"/>
+        </w:rPr>
+        <w:t xml:space="preserve">1, 2.0, </w:t>
+      </w:r>
+      <w:r>
+        <w:rPr>
+          <w:rFonts w:ascii="Consolas" w:hAnsi="Consolas" w:cs="Consolas"/>
+          <w:noProof/>
+          <w:color w:val="A31515"/>
+          <w:sz w:val="20"/>
+          <w:szCs w:val="20"/>
+        </w:rPr>
+        <w:t>"three"</w:t>
+      </w:r>
+      <w:r>
+        <w:rPr>
+          <w:rFonts w:ascii="Consolas" w:hAnsi="Consolas" w:cs="Consolas"/>
+          <w:b/>
+          <w:noProof/>
+          <w:sz w:val="20"/>
+          <w:szCs w:val="20"/>
+        </w:rPr>
+        <w:t>).y</w:t>
+      </w:r>
+      <w:r>
+        <w:rPr>
+          <w:rFonts w:ascii="Consolas" w:hAnsi="Consolas" w:cs="Consolas"/>
+          <w:b/>
+          <w:noProof/>
+          <w:sz w:val="20"/>
+          <w:szCs w:val="20"/>
+        </w:rPr>
+        <w:t>Value</w:t>
+      </w:r>
+      <w:r>
+        <w:rPr>
+          <w:rFonts w:ascii="Consolas" w:hAnsi="Consolas" w:cs="Consolas"/>
+          <w:noProof/>
+          <w:sz w:val="20"/>
+          <w:szCs w:val="20"/>
+        </w:rPr>
+        <w:t>;</w:t>
+      </w:r>
+    </w:p>
+    <w:p>
+      <w:pPr>
+        <w:pStyle w:val="Heading1"/>
+        <w:numPr>
+          <w:ilvl w:val="0"/>
+          <w:numId w:val="2"/>
+        </w:numPr>
+        <w:spacing w:before="280"/>
+      </w:pPr>
+      <w:r>
         <w:t>How do I debug script code?</w:t>
       </w:r>
     </w:p>
@@ -8206,19 +8313,7 @@
           <w:rPr>
             <w:rStyle w:val="Hyperlink"/>
           </w:rPr>
-          <w:t>Eclip</w:t>
-        </w:r>
-        <w:r>
-          <w:rPr>
-            <w:rStyle w:val="Hyperlink"/>
-          </w:rPr>
-          <w:t>s</w:t>
-        </w:r>
-        <w:r>
-          <w:rPr>
-            <w:rStyle w:val="Hyperlink"/>
-          </w:rPr>
-          <w:t>e</w:t>
+          <w:t>Eclipse</w:t>
         </w:r>
       </w:hyperlink>
       <w:r>
@@ -8238,19 +8333,7 @@
           <w:rPr>
             <w:rStyle w:val="Hyperlink"/>
           </w:rPr>
-          <w:t>Google Chrome</w:t>
-        </w:r>
-        <w:r>
-          <w:rPr>
-            <w:rStyle w:val="Hyperlink"/>
-          </w:rPr>
-          <w:t xml:space="preserve"> </w:t>
-        </w:r>
-        <w:r>
-          <w:rPr>
-            <w:rStyle w:val="Hyperlink"/>
-          </w:rPr>
-          <w:t>Developer</w:t>
+          <w:t>Google Chrome Developer</w:t>
         </w:r>
         <w:r>
           <w:rPr>
@@ -8328,7 +8411,28 @@
         <w:t>Console</w:t>
       </w:r>
       <w:r>
-        <w:t xml:space="preserve"> test program.</w:t>
+        <w:t xml:space="preserve"> </w:t>
+      </w:r>
+      <w:r>
+        <w:t xml:space="preserve">and </w:t>
+      </w:r>
+      <w:r>
+        <w:rPr>
+          <w:b/>
+        </w:rPr>
+        <w:t>ClearScriptBenchmarks</w:t>
+      </w:r>
+      <w:r>
+        <w:t xml:space="preserve"> </w:t>
+      </w:r>
+      <w:r>
+        <w:t>test program</w:t>
+      </w:r>
+      <w:r>
+        <w:t>s</w:t>
+      </w:r>
+      <w:r>
+        <w:t>.</w:t>
       </w:r>
     </w:p>
     <w:sectPr>
@@ -9313,6 +9417,163 @@
     <w:uiPriority w:val="99"/>
     <w:rsid w:val="00F53025"/>
   </w:style>
+  <w:style w:type="table" w:styleId="TableGrid">
+    <w:name w:val="Table Grid"/>
+    <w:basedOn w:val="TableNormal"/>
+    <w:uiPriority w:val="59"/>
+    <w:rsid w:val="00A53304"/>
+    <w:pPr>
+      <w:spacing w:after="0" w:line="240" w:lineRule="auto"/>
+    </w:pPr>
+    <w:tblPr>
+      <w:tblInd w:w="0" w:type="dxa"/>
+      <w:tblBorders>
+        <w:top w:val="single" w:sz="4" w:space="0" w:color="auto"/>
+        <w:left w:val="single" w:sz="4" w:space="0" w:color="auto"/>
+        <w:bottom w:val="single" w:sz="4" w:space="0" w:color="auto"/>
+        <w:right w:val="single" w:sz="4" w:space="0" w:color="auto"/>
+        <w:insideH w:val="single" w:sz="4" w:space="0" w:color="auto"/>
+        <w:insideV w:val="single" w:sz="4" w:space="0" w:color="auto"/>
+      </w:tblBorders>
+      <w:tblCellMar>
+        <w:top w:w="0" w:type="dxa"/>
+        <w:left w:w="108" w:type="dxa"/>
+        <w:bottom w:w="0" w:type="dxa"/>
+        <w:right w:w="108" w:type="dxa"/>
+      </w:tblCellMar>
+    </w:tblPr>
+  </w:style>
+  <w:style w:type="table" w:styleId="ListTable3-Accent1">
+    <w:name w:val="List Table 3 Accent 1"/>
+    <w:basedOn w:val="TableNormal"/>
+    <w:uiPriority w:val="48"/>
+    <w:rsid w:val="00A53304"/>
+    <w:pPr>
+      <w:spacing w:after="0" w:line="240" w:lineRule="auto"/>
+    </w:pPr>
+    <w:tblPr>
+      <w:tblStyleRowBandSize w:val="1"/>
+      <w:tblStyleColBandSize w:val="1"/>
+      <w:tblInd w:w="0" w:type="dxa"/>
+      <w:tblBorders>
+        <w:top w:val="single" w:sz="4" w:space="0" w:color="4F81BD" w:themeColor="accent1"/>
+        <w:left w:val="single" w:sz="4" w:space="0" w:color="4F81BD" w:themeColor="accent1"/>
+        <w:bottom w:val="single" w:sz="4" w:space="0" w:color="4F81BD" w:themeColor="accent1"/>
+        <w:right w:val="single" w:sz="4" w:space="0" w:color="4F81BD" w:themeColor="accent1"/>
+      </w:tblBorders>
+      <w:tblCellMar>
+        <w:top w:w="0" w:type="dxa"/>
+        <w:left w:w="108" w:type="dxa"/>
+        <w:bottom w:w="0" w:type="dxa"/>
+        <w:right w:w="108" w:type="dxa"/>
+      </w:tblCellMar>
+    </w:tblPr>
+    <w:tblStylePr w:type="firstRow">
+      <w:rPr>
+        <w:b/>
+        <w:bCs/>
+        <w:color w:val="FFFFFF" w:themeColor="background1"/>
+      </w:rPr>
+      <w:tblPr/>
+      <w:tcPr>
+        <w:shd w:val="clear" w:color="auto" w:fill="4F81BD" w:themeFill="accent1"/>
+      </w:tcPr>
+    </w:tblStylePr>
+    <w:tblStylePr w:type="lastRow">
+      <w:rPr>
+        <w:b/>
+        <w:bCs/>
+      </w:rPr>
+      <w:tblPr/>
+      <w:tcPr>
+        <w:tcBorders>
+          <w:top w:val="double" w:sz="4" w:space="0" w:color="4F81BD" w:themeColor="accent1"/>
+        </w:tcBorders>
+        <w:shd w:val="clear" w:color="auto" w:fill="FFFFFF" w:themeFill="background1"/>
+      </w:tcPr>
+    </w:tblStylePr>
+    <w:tblStylePr w:type="firstCol">
+      <w:rPr>
+        <w:b/>
+        <w:bCs/>
+      </w:rPr>
+      <w:tblPr/>
+      <w:tcPr>
+        <w:tcBorders>
+          <w:right w:val="nil"/>
+        </w:tcBorders>
+        <w:shd w:val="clear" w:color="auto" w:fill="FFFFFF" w:themeFill="background1"/>
+      </w:tcPr>
+    </w:tblStylePr>
+    <w:tblStylePr w:type="lastCol">
+      <w:rPr>
+        <w:b/>
+        <w:bCs/>
+      </w:rPr>
+      <w:tblPr/>
+      <w:tcPr>
+        <w:tcBorders>
+          <w:left w:val="nil"/>
+        </w:tcBorders>
+        <w:shd w:val="clear" w:color="auto" w:fill="FFFFFF" w:themeFill="background1"/>
+      </w:tcPr>
+    </w:tblStylePr>
+    <w:tblStylePr w:type="band1Vert">
+      <w:tblPr/>
+      <w:tcPr>
+        <w:tcBorders>
+          <w:left w:val="single" w:sz="4" w:space="0" w:color="4F81BD" w:themeColor="accent1"/>
+          <w:right w:val="single" w:sz="4" w:space="0" w:color="4F81BD" w:themeColor="accent1"/>
+        </w:tcBorders>
+      </w:tcPr>
+    </w:tblStylePr>
+    <w:tblStylePr w:type="band1Horz">
+      <w:tblPr/>
+      <w:tcPr>
+        <w:tcBorders>
+          <w:top w:val="single" w:sz="4" w:space="0" w:color="4F81BD" w:themeColor="accent1"/>
+          <w:bottom w:val="single" w:sz="4" w:space="0" w:color="4F81BD" w:themeColor="accent1"/>
+          <w:insideH w:val="nil"/>
+        </w:tcBorders>
+      </w:tcPr>
+    </w:tblStylePr>
+    <w:tblStylePr w:type="neCell">
+      <w:tblPr/>
+      <w:tcPr>
+        <w:tcBorders>
+          <w:left w:val="nil"/>
+          <w:bottom w:val="nil"/>
+        </w:tcBorders>
+      </w:tcPr>
+    </w:tblStylePr>
+    <w:tblStylePr w:type="nwCell">
+      <w:tblPr/>
+      <w:tcPr>
+        <w:tcBorders>
+          <w:bottom w:val="nil"/>
+          <w:right w:val="nil"/>
+        </w:tcBorders>
+      </w:tcPr>
+    </w:tblStylePr>
+    <w:tblStylePr w:type="seCell">
+      <w:tblPr/>
+      <w:tcPr>
+        <w:tcBorders>
+          <w:top w:val="double" w:sz="4" w:space="0" w:color="4F81BD" w:themeColor="accent1"/>
+          <w:left w:val="nil"/>
+        </w:tcBorders>
+      </w:tcPr>
+    </w:tblStylePr>
+    <w:tblStylePr w:type="swCell">
+      <w:tblPr/>
+      <w:tcPr>
+        <w:tcBorders>
+          <w:top w:val="double" w:sz="4" w:space="0" w:color="4F81BD" w:themeColor="accent1"/>
+          <w:right w:val="nil"/>
+        </w:tcBorders>
+      </w:tcPr>
+    </w:tblStylePr>
+  </w:style>
 </w:styles>
 </file>
 

</xml_diff>